<commit_message>
Finished part 1.2 in report
</commit_message>
<xml_diff>
--- a/a3/a3-report.docx
+++ b/a3/a3-report.docx
@@ -217,7 +217,13 @@
         <w:t>)</w:t>
       </w:r>
       <w:r>
-        <w:t xml:space="preserve">. The plots showing the training error and accuracies vs iterations (per epoch) can be seen in Appendix </w:t>
+        <w:t>.</w:t>
+      </w:r>
+      <w:r>
+        <w:t xml:space="preserve"> No weight decay was used in this model.</w:t>
+      </w:r>
+      <w:r>
+        <w:t xml:space="preserve"> The plots showing the training error and accuracies vs iterations (per epoch) can be seen in Appendix </w:t>
       </w:r>
       <w:r>
         <w:t>A</w:t>
@@ -226,7 +232,42 @@
         <w:t>.</w:t>
       </w:r>
       <w:r>
-        <w:t xml:space="preserve"> The following table summarizes the results of tuning the hyperparameters:</w:t>
+        <w:t xml:space="preserve"> The following table summarizes the</w:t>
+      </w:r>
+      <w:r>
+        <w:t xml:space="preserve"> final values</w:t>
+      </w:r>
+      <w:r>
+        <w:t xml:space="preserve"> (best results bolded)</w:t>
+      </w:r>
+      <w:r>
+        <w:t xml:space="preserve"> for</w:t>
+      </w:r>
+      <w:r>
+        <w:t xml:space="preserve"> tuning the hyperparameters</w:t>
+      </w:r>
+      <w:r>
+        <w:t xml:space="preserve"> (where </w:t>
+      </w:r>
+      <m:oMath>
+        <m:r>
+          <m:rPr>
+            <m:sty m:val="p"/>
+          </m:rPr>
+          <w:rPr>
+            <w:rFonts w:ascii="Cambria Math" w:hAnsi="Cambria Math"/>
+          </w:rPr>
+          <m:t>error=1-accuracy</m:t>
+        </m:r>
+      </m:oMath>
+      <w:r>
+        <w:rPr>
+          <w:rFonts w:eastAsiaTheme="minorEastAsia"/>
+        </w:rPr>
+        <w:t>)</w:t>
+      </w:r>
+      <w:r>
+        <w:t>:</w:t>
       </w:r>
     </w:p>
     <w:tbl>
@@ -236,84 +277,97 @@
         <w:tblLook w:val="04A0" w:firstRow="1" w:lastRow="0" w:firstColumn="1" w:lastColumn="0" w:noHBand="0" w:noVBand="1"/>
       </w:tblPr>
       <w:tblGrid>
-        <w:gridCol w:w="2337"/>
-        <w:gridCol w:w="2337"/>
-        <w:gridCol w:w="2338"/>
-        <w:gridCol w:w="2338"/>
+        <w:gridCol w:w="1166"/>
+        <w:gridCol w:w="830"/>
+        <w:gridCol w:w="830"/>
+        <w:gridCol w:w="833"/>
+        <w:gridCol w:w="830"/>
+        <w:gridCol w:w="830"/>
+        <w:gridCol w:w="833"/>
+        <w:gridCol w:w="830"/>
+        <w:gridCol w:w="830"/>
+        <w:gridCol w:w="833"/>
       </w:tblGrid>
       <w:tr>
         <w:tc>
           <w:tcPr>
-            <w:tcW w:w="2337" w:type="dxa"/>
+            <w:tcW w:w="0" w:type="auto"/>
+            <w:tcBorders>
+              <w:top w:val="single" w:sz="12" w:space="0" w:color="auto"/>
+              <w:left w:val="single" w:sz="12" w:space="0" w:color="auto"/>
+              <w:right w:val="single" w:sz="12" w:space="0" w:color="auto"/>
+            </w:tcBorders>
           </w:tcPr>
           <w:p>
             <w:pPr>
               <w:jc w:val="both"/>
               <w:rPr>
+                <w:rFonts w:ascii="Calibri" w:eastAsia="Calibri" w:hAnsi="Calibri" w:cs="Times New Roman"/>
                 <w:b/>
               </w:rPr>
             </w:pPr>
             <w:r>
               <w:rPr>
+                <w:rFonts w:ascii="Calibri" w:eastAsia="Calibri" w:hAnsi="Calibri" w:cs="Times New Roman"/>
                 <w:b/>
               </w:rPr>
-              <w:t># of hidden nodes</w:t>
+              <w:t># of nodes</w:t>
             </w:r>
           </w:p>
         </w:tc>
         <w:tc>
           <w:tcPr>
-            <w:tcW w:w="2337" w:type="dxa"/>
+            <w:tcW w:w="0" w:type="auto"/>
+            <w:gridSpan w:val="3"/>
+            <w:tcBorders>
+              <w:top w:val="single" w:sz="12" w:space="0" w:color="auto"/>
+              <w:left w:val="single" w:sz="12" w:space="0" w:color="auto"/>
+              <w:right w:val="single" w:sz="12" w:space="0" w:color="auto"/>
+            </w:tcBorders>
           </w:tcPr>
           <w:p>
             <w:pPr>
-              <w:jc w:val="both"/>
-              <w:rPr>
-                <w:b/>
-              </w:rPr>
-            </w:pPr>
-            <w:r>
-              <w:rPr>
-                <w:b/>
-              </w:rPr>
+              <w:jc w:val="center"/>
+            </w:pPr>
+            <w:r>
               <w:t>100</w:t>
             </w:r>
           </w:p>
         </w:tc>
         <w:tc>
           <w:tcPr>
-            <w:tcW w:w="2338" w:type="dxa"/>
+            <w:tcW w:w="0" w:type="auto"/>
+            <w:gridSpan w:val="3"/>
+            <w:tcBorders>
+              <w:top w:val="single" w:sz="12" w:space="0" w:color="auto"/>
+              <w:left w:val="single" w:sz="12" w:space="0" w:color="auto"/>
+              <w:right w:val="single" w:sz="12" w:space="0" w:color="auto"/>
+            </w:tcBorders>
           </w:tcPr>
           <w:p>
             <w:pPr>
-              <w:jc w:val="both"/>
-              <w:rPr>
-                <w:b/>
-              </w:rPr>
-            </w:pPr>
-            <w:r>
-              <w:rPr>
-                <w:b/>
-              </w:rPr>
+              <w:jc w:val="center"/>
+            </w:pPr>
+            <w:r>
               <w:t>500</w:t>
             </w:r>
           </w:p>
         </w:tc>
         <w:tc>
           <w:tcPr>
-            <w:tcW w:w="2338" w:type="dxa"/>
+            <w:tcW w:w="0" w:type="auto"/>
+            <w:gridSpan w:val="3"/>
+            <w:tcBorders>
+              <w:top w:val="single" w:sz="12" w:space="0" w:color="auto"/>
+              <w:left w:val="single" w:sz="12" w:space="0" w:color="auto"/>
+              <w:right w:val="single" w:sz="12" w:space="0" w:color="auto"/>
+            </w:tcBorders>
           </w:tcPr>
           <w:p>
             <w:pPr>
-              <w:jc w:val="both"/>
-              <w:rPr>
-                <w:b/>
-              </w:rPr>
-            </w:pPr>
-            <w:r>
-              <w:rPr>
-                <w:b/>
-              </w:rPr>
+              <w:jc w:val="center"/>
+            </w:pPr>
+            <w:r>
               <w:t>1000</w:t>
             </w:r>
           </w:p>
@@ -322,7 +376,12 @@
       <w:tr>
         <w:tc>
           <w:tcPr>
-            <w:tcW w:w="2337" w:type="dxa"/>
+            <w:tcW w:w="0" w:type="auto"/>
+            <w:tcBorders>
+              <w:left w:val="single" w:sz="12" w:space="0" w:color="auto"/>
+              <w:bottom w:val="single" w:sz="12" w:space="0" w:color="auto"/>
+              <w:right w:val="single" w:sz="12" w:space="0" w:color="auto"/>
+            </w:tcBorders>
           </w:tcPr>
           <w:p>
             <w:pPr>
@@ -331,49 +390,204 @@
                 <w:b/>
               </w:rPr>
             </w:pPr>
-            <w:r>
-              <w:rPr>
-                <w:b/>
-              </w:rPr>
-              <w:t>Val. error (1 – acc)</w:t>
-            </w:r>
+            <m:oMathPara>
+              <m:oMath>
+                <m:r>
+                  <m:rPr>
+                    <m:sty m:val="bi"/>
+                  </m:rPr>
+                  <w:rPr>
+                    <w:rFonts w:ascii="Cambria Math" w:hAnsi="Cambria Math"/>
+                  </w:rPr>
+                  <m:t>η</m:t>
+                </m:r>
+              </m:oMath>
+            </m:oMathPara>
           </w:p>
         </w:tc>
         <w:tc>
           <w:tcPr>
-            <w:tcW w:w="2337" w:type="dxa"/>
+            <w:tcW w:w="0" w:type="auto"/>
+            <w:tcBorders>
+              <w:left w:val="single" w:sz="12" w:space="0" w:color="auto"/>
+              <w:bottom w:val="single" w:sz="12" w:space="0" w:color="auto"/>
+            </w:tcBorders>
           </w:tcPr>
           <w:p>
             <w:pPr>
               <w:jc w:val="both"/>
             </w:pPr>
+            <w:r>
+              <w:t>0.01</w:t>
+            </w:r>
           </w:p>
         </w:tc>
         <w:tc>
           <w:tcPr>
-            <w:tcW w:w="2338" w:type="dxa"/>
+            <w:tcW w:w="0" w:type="auto"/>
+            <w:tcBorders>
+              <w:bottom w:val="single" w:sz="12" w:space="0" w:color="auto"/>
+            </w:tcBorders>
           </w:tcPr>
           <w:p>
             <w:pPr>
               <w:jc w:val="both"/>
             </w:pPr>
+            <w:r>
+              <w:t>0.005</w:t>
+            </w:r>
           </w:p>
         </w:tc>
         <w:tc>
           <w:tcPr>
-            <w:tcW w:w="2338" w:type="dxa"/>
+            <w:tcW w:w="0" w:type="auto"/>
+            <w:tcBorders>
+              <w:bottom w:val="single" w:sz="12" w:space="0" w:color="auto"/>
+              <w:right w:val="single" w:sz="12" w:space="0" w:color="auto"/>
+            </w:tcBorders>
+            <w:shd w:val="clear" w:color="auto" w:fill="D9D9D9" w:themeFill="background1" w:themeFillShade="D9"/>
           </w:tcPr>
           <w:p>
             <w:pPr>
               <w:jc w:val="both"/>
-            </w:pPr>
+              <w:rPr>
+                <w:b/>
+              </w:rPr>
+            </w:pPr>
+            <w:r>
+              <w:rPr>
+                <w:b/>
+              </w:rPr>
+              <w:t>0.001</w:t>
+            </w:r>
+          </w:p>
+        </w:tc>
+        <w:tc>
+          <w:tcPr>
+            <w:tcW w:w="0" w:type="auto"/>
+            <w:tcBorders>
+              <w:left w:val="single" w:sz="12" w:space="0" w:color="auto"/>
+              <w:bottom w:val="single" w:sz="12" w:space="0" w:color="auto"/>
+            </w:tcBorders>
+          </w:tcPr>
+          <w:p>
+            <w:pPr>
+              <w:jc w:val="both"/>
+            </w:pPr>
+            <w:r>
+              <w:t>0.01</w:t>
+            </w:r>
+          </w:p>
+        </w:tc>
+        <w:tc>
+          <w:tcPr>
+            <w:tcW w:w="0" w:type="auto"/>
+            <w:tcBorders>
+              <w:bottom w:val="single" w:sz="12" w:space="0" w:color="auto"/>
+            </w:tcBorders>
+          </w:tcPr>
+          <w:p>
+            <w:pPr>
+              <w:jc w:val="both"/>
+            </w:pPr>
+            <w:r>
+              <w:t>0.005</w:t>
+            </w:r>
+          </w:p>
+        </w:tc>
+        <w:tc>
+          <w:tcPr>
+            <w:tcW w:w="0" w:type="auto"/>
+            <w:tcBorders>
+              <w:bottom w:val="single" w:sz="12" w:space="0" w:color="auto"/>
+              <w:right w:val="single" w:sz="12" w:space="0" w:color="auto"/>
+            </w:tcBorders>
+            <w:shd w:val="clear" w:color="auto" w:fill="D9D9D9" w:themeFill="background1" w:themeFillShade="D9"/>
+          </w:tcPr>
+          <w:p>
+            <w:pPr>
+              <w:jc w:val="both"/>
+              <w:rPr>
+                <w:b/>
+              </w:rPr>
+            </w:pPr>
+            <w:r>
+              <w:rPr>
+                <w:b/>
+              </w:rPr>
+              <w:t>0.001</w:t>
+            </w:r>
+          </w:p>
+        </w:tc>
+        <w:tc>
+          <w:tcPr>
+            <w:tcW w:w="0" w:type="auto"/>
+            <w:tcBorders>
+              <w:left w:val="single" w:sz="12" w:space="0" w:color="auto"/>
+              <w:bottom w:val="single" w:sz="12" w:space="0" w:color="auto"/>
+            </w:tcBorders>
+            <w:shd w:val="clear" w:color="auto" w:fill="auto"/>
+          </w:tcPr>
+          <w:p>
+            <w:pPr>
+              <w:jc w:val="both"/>
+            </w:pPr>
+            <w:r>
+              <w:t>0.01</w:t>
+            </w:r>
+          </w:p>
+        </w:tc>
+        <w:tc>
+          <w:tcPr>
+            <w:tcW w:w="0" w:type="auto"/>
+            <w:tcBorders>
+              <w:bottom w:val="single" w:sz="12" w:space="0" w:color="auto"/>
+            </w:tcBorders>
+            <w:shd w:val="clear" w:color="auto" w:fill="auto"/>
+          </w:tcPr>
+          <w:p>
+            <w:pPr>
+              <w:jc w:val="both"/>
+            </w:pPr>
+            <w:r>
+              <w:t>0.005</w:t>
+            </w:r>
+          </w:p>
+        </w:tc>
+        <w:tc>
+          <w:tcPr>
+            <w:tcW w:w="0" w:type="auto"/>
+            <w:tcBorders>
+              <w:bottom w:val="single" w:sz="12" w:space="0" w:color="auto"/>
+              <w:right w:val="single" w:sz="12" w:space="0" w:color="auto"/>
+            </w:tcBorders>
+            <w:shd w:val="clear" w:color="auto" w:fill="D9D9D9" w:themeFill="background1" w:themeFillShade="D9"/>
+          </w:tcPr>
+          <w:p>
+            <w:pPr>
+              <w:jc w:val="both"/>
+              <w:rPr>
+                <w:b/>
+              </w:rPr>
+            </w:pPr>
+            <w:r>
+              <w:rPr>
+                <w:b/>
+              </w:rPr>
+              <w:t>0.001</w:t>
+            </w:r>
           </w:p>
         </w:tc>
       </w:tr>
       <w:tr>
         <w:tc>
           <w:tcPr>
-            <w:tcW w:w="2337" w:type="dxa"/>
+            <w:tcW w:w="0" w:type="auto"/>
+            <w:tcBorders>
+              <w:top w:val="single" w:sz="12" w:space="0" w:color="auto"/>
+              <w:left w:val="single" w:sz="12" w:space="0" w:color="auto"/>
+              <w:right w:val="single" w:sz="12" w:space="0" w:color="auto"/>
+            </w:tcBorders>
           </w:tcPr>
           <w:p>
             <w:pPr>
@@ -386,38 +600,380 @@
               <w:rPr>
                 <w:b/>
               </w:rPr>
-              <w:t>Test error (1 – acc)</w:t>
+              <w:t>Val. error</w:t>
             </w:r>
           </w:p>
         </w:tc>
         <w:tc>
           <w:tcPr>
-            <w:tcW w:w="2337" w:type="dxa"/>
+            <w:tcW w:w="0" w:type="auto"/>
+            <w:tcBorders>
+              <w:top w:val="single" w:sz="12" w:space="0" w:color="auto"/>
+              <w:left w:val="single" w:sz="12" w:space="0" w:color="auto"/>
+            </w:tcBorders>
           </w:tcPr>
           <w:p>
             <w:pPr>
               <w:jc w:val="both"/>
             </w:pPr>
+            <w:r>
+              <w:t>0.0800</w:t>
+            </w:r>
           </w:p>
         </w:tc>
         <w:tc>
           <w:tcPr>
-            <w:tcW w:w="2338" w:type="dxa"/>
+            <w:tcW w:w="0" w:type="auto"/>
+            <w:tcBorders>
+              <w:top w:val="single" w:sz="12" w:space="0" w:color="auto"/>
+            </w:tcBorders>
           </w:tcPr>
           <w:p>
             <w:pPr>
               <w:jc w:val="both"/>
             </w:pPr>
+            <w:r>
+              <w:t>0.0790</w:t>
+            </w:r>
           </w:p>
         </w:tc>
         <w:tc>
           <w:tcPr>
-            <w:tcW w:w="2338" w:type="dxa"/>
+            <w:tcW w:w="0" w:type="auto"/>
+            <w:tcBorders>
+              <w:top w:val="single" w:sz="12" w:space="0" w:color="auto"/>
+              <w:right w:val="single" w:sz="12" w:space="0" w:color="auto"/>
+            </w:tcBorders>
+            <w:shd w:val="clear" w:color="auto" w:fill="D9D9D9" w:themeFill="background1" w:themeFillShade="D9"/>
           </w:tcPr>
           <w:p>
             <w:pPr>
               <w:jc w:val="both"/>
-            </w:pPr>
+              <w:rPr>
+                <w:b/>
+              </w:rPr>
+            </w:pPr>
+            <w:r>
+              <w:rPr>
+                <w:b/>
+              </w:rPr>
+              <w:t>0.0710</w:t>
+            </w:r>
+          </w:p>
+        </w:tc>
+        <w:tc>
+          <w:tcPr>
+            <w:tcW w:w="0" w:type="auto"/>
+            <w:tcBorders>
+              <w:top w:val="single" w:sz="12" w:space="0" w:color="auto"/>
+              <w:left w:val="single" w:sz="12" w:space="0" w:color="auto"/>
+            </w:tcBorders>
+          </w:tcPr>
+          <w:p>
+            <w:pPr>
+              <w:jc w:val="both"/>
+            </w:pPr>
+            <w:r>
+              <w:t>0.0701</w:t>
+            </w:r>
+          </w:p>
+        </w:tc>
+        <w:tc>
+          <w:tcPr>
+            <w:tcW w:w="0" w:type="auto"/>
+            <w:tcBorders>
+              <w:top w:val="single" w:sz="12" w:space="0" w:color="auto"/>
+            </w:tcBorders>
+          </w:tcPr>
+          <w:p>
+            <w:pPr>
+              <w:jc w:val="both"/>
+            </w:pPr>
+            <w:r>
+              <w:t>0.0670</w:t>
+            </w:r>
+          </w:p>
+        </w:tc>
+        <w:tc>
+          <w:tcPr>
+            <w:tcW w:w="0" w:type="auto"/>
+            <w:tcBorders>
+              <w:top w:val="single" w:sz="12" w:space="0" w:color="auto"/>
+              <w:right w:val="single" w:sz="12" w:space="0" w:color="auto"/>
+            </w:tcBorders>
+            <w:shd w:val="clear" w:color="auto" w:fill="D9D9D9" w:themeFill="background1" w:themeFillShade="D9"/>
+          </w:tcPr>
+          <w:p>
+            <w:pPr>
+              <w:jc w:val="both"/>
+              <w:rPr>
+                <w:b/>
+              </w:rPr>
+            </w:pPr>
+            <w:r>
+              <w:rPr>
+                <w:b/>
+              </w:rPr>
+              <w:t>0.0670</w:t>
+            </w:r>
+          </w:p>
+        </w:tc>
+        <w:tc>
+          <w:tcPr>
+            <w:tcW w:w="0" w:type="auto"/>
+            <w:tcBorders>
+              <w:top w:val="single" w:sz="12" w:space="0" w:color="auto"/>
+              <w:left w:val="single" w:sz="12" w:space="0" w:color="auto"/>
+            </w:tcBorders>
+            <w:shd w:val="clear" w:color="auto" w:fill="auto"/>
+          </w:tcPr>
+          <w:p>
+            <w:pPr>
+              <w:jc w:val="both"/>
+            </w:pPr>
+            <w:r>
+              <w:t>0.0760</w:t>
+            </w:r>
+          </w:p>
+        </w:tc>
+        <w:tc>
+          <w:tcPr>
+            <w:tcW w:w="0" w:type="auto"/>
+            <w:tcBorders>
+              <w:top w:val="single" w:sz="12" w:space="0" w:color="auto"/>
+            </w:tcBorders>
+            <w:shd w:val="clear" w:color="auto" w:fill="auto"/>
+          </w:tcPr>
+          <w:p>
+            <w:pPr>
+              <w:jc w:val="both"/>
+            </w:pPr>
+            <w:r>
+              <w:t>0.0710</w:t>
+            </w:r>
+          </w:p>
+        </w:tc>
+        <w:tc>
+          <w:tcPr>
+            <w:tcW w:w="0" w:type="auto"/>
+            <w:tcBorders>
+              <w:top w:val="single" w:sz="12" w:space="0" w:color="auto"/>
+              <w:right w:val="single" w:sz="12" w:space="0" w:color="auto"/>
+            </w:tcBorders>
+            <w:shd w:val="clear" w:color="auto" w:fill="D9D9D9" w:themeFill="background1" w:themeFillShade="D9"/>
+          </w:tcPr>
+          <w:p>
+            <w:pPr>
+              <w:jc w:val="both"/>
+              <w:rPr>
+                <w:b/>
+              </w:rPr>
+            </w:pPr>
+            <w:r>
+              <w:rPr>
+                <w:b/>
+              </w:rPr>
+              <w:t>0.0560</w:t>
+            </w:r>
+          </w:p>
+        </w:tc>
+      </w:tr>
+      <w:tr>
+        <w:tc>
+          <w:tcPr>
+            <w:tcW w:w="0" w:type="auto"/>
+            <w:tcBorders>
+              <w:left w:val="single" w:sz="12" w:space="0" w:color="auto"/>
+              <w:bottom w:val="single" w:sz="12" w:space="0" w:color="auto"/>
+              <w:right w:val="single" w:sz="12" w:space="0" w:color="auto"/>
+            </w:tcBorders>
+          </w:tcPr>
+          <w:p>
+            <w:pPr>
+              <w:jc w:val="both"/>
+              <w:rPr>
+                <w:b/>
+              </w:rPr>
+            </w:pPr>
+            <w:r>
+              <w:rPr>
+                <w:b/>
+              </w:rPr>
+              <w:t xml:space="preserve">Test error </w:t>
+            </w:r>
+          </w:p>
+        </w:tc>
+        <w:tc>
+          <w:tcPr>
+            <w:tcW w:w="0" w:type="auto"/>
+            <w:tcBorders>
+              <w:left w:val="single" w:sz="12" w:space="0" w:color="auto"/>
+              <w:bottom w:val="single" w:sz="12" w:space="0" w:color="auto"/>
+            </w:tcBorders>
+          </w:tcPr>
+          <w:p>
+            <w:pPr>
+              <w:jc w:val="both"/>
+            </w:pPr>
+            <w:r>
+              <w:t>0.0932</w:t>
+            </w:r>
+          </w:p>
+        </w:tc>
+        <w:tc>
+          <w:tcPr>
+            <w:tcW w:w="0" w:type="auto"/>
+            <w:tcBorders>
+              <w:bottom w:val="single" w:sz="12" w:space="0" w:color="auto"/>
+            </w:tcBorders>
+          </w:tcPr>
+          <w:p>
+            <w:pPr>
+              <w:jc w:val="both"/>
+            </w:pPr>
+            <w:r>
+              <w:t>0.0870</w:t>
+            </w:r>
+          </w:p>
+        </w:tc>
+        <w:tc>
+          <w:tcPr>
+            <w:tcW w:w="0" w:type="auto"/>
+            <w:tcBorders>
+              <w:bottom w:val="single" w:sz="12" w:space="0" w:color="auto"/>
+              <w:right w:val="single" w:sz="12" w:space="0" w:color="auto"/>
+            </w:tcBorders>
+            <w:shd w:val="clear" w:color="auto" w:fill="D9D9D9" w:themeFill="background1" w:themeFillShade="D9"/>
+          </w:tcPr>
+          <w:p>
+            <w:pPr>
+              <w:jc w:val="both"/>
+              <w:rPr>
+                <w:b/>
+              </w:rPr>
+            </w:pPr>
+            <w:r>
+              <w:rPr>
+                <w:b/>
+              </w:rPr>
+              <w:t>0.0896</w:t>
+            </w:r>
+          </w:p>
+        </w:tc>
+        <w:tc>
+          <w:tcPr>
+            <w:tcW w:w="0" w:type="auto"/>
+            <w:tcBorders>
+              <w:left w:val="single" w:sz="12" w:space="0" w:color="auto"/>
+              <w:bottom w:val="single" w:sz="12" w:space="0" w:color="auto"/>
+            </w:tcBorders>
+          </w:tcPr>
+          <w:p>
+            <w:pPr>
+              <w:jc w:val="both"/>
+            </w:pPr>
+            <w:r>
+              <w:t>0.0808</w:t>
+            </w:r>
+          </w:p>
+        </w:tc>
+        <w:tc>
+          <w:tcPr>
+            <w:tcW w:w="0" w:type="auto"/>
+            <w:tcBorders>
+              <w:bottom w:val="single" w:sz="12" w:space="0" w:color="auto"/>
+            </w:tcBorders>
+          </w:tcPr>
+          <w:p>
+            <w:pPr>
+              <w:jc w:val="both"/>
+            </w:pPr>
+            <w:r>
+              <w:t>0.0775</w:t>
+            </w:r>
+          </w:p>
+        </w:tc>
+        <w:tc>
+          <w:tcPr>
+            <w:tcW w:w="0" w:type="auto"/>
+            <w:tcBorders>
+              <w:bottom w:val="single" w:sz="12" w:space="0" w:color="auto"/>
+              <w:right w:val="single" w:sz="12" w:space="0" w:color="auto"/>
+            </w:tcBorders>
+            <w:shd w:val="clear" w:color="auto" w:fill="D9D9D9" w:themeFill="background1" w:themeFillShade="D9"/>
+          </w:tcPr>
+          <w:p>
+            <w:pPr>
+              <w:jc w:val="both"/>
+              <w:rPr>
+                <w:b/>
+              </w:rPr>
+            </w:pPr>
+            <w:r>
+              <w:rPr>
+                <w:b/>
+              </w:rPr>
+              <w:t>0.0756</w:t>
+            </w:r>
+          </w:p>
+        </w:tc>
+        <w:tc>
+          <w:tcPr>
+            <w:tcW w:w="0" w:type="auto"/>
+            <w:tcBorders>
+              <w:left w:val="single" w:sz="12" w:space="0" w:color="auto"/>
+              <w:bottom w:val="single" w:sz="12" w:space="0" w:color="auto"/>
+            </w:tcBorders>
+            <w:shd w:val="clear" w:color="auto" w:fill="auto"/>
+          </w:tcPr>
+          <w:p>
+            <w:pPr>
+              <w:jc w:val="both"/>
+            </w:pPr>
+            <w:r>
+              <w:t>0.0914</w:t>
+            </w:r>
+          </w:p>
+        </w:tc>
+        <w:tc>
+          <w:tcPr>
+            <w:tcW w:w="0" w:type="auto"/>
+            <w:tcBorders>
+              <w:bottom w:val="single" w:sz="12" w:space="0" w:color="auto"/>
+            </w:tcBorders>
+            <w:shd w:val="clear" w:color="auto" w:fill="auto"/>
+          </w:tcPr>
+          <w:p>
+            <w:pPr>
+              <w:jc w:val="both"/>
+            </w:pPr>
+            <w:r>
+              <w:t>0.0793</w:t>
+            </w:r>
+          </w:p>
+        </w:tc>
+        <w:tc>
+          <w:tcPr>
+            <w:tcW w:w="0" w:type="auto"/>
+            <w:tcBorders>
+              <w:bottom w:val="single" w:sz="12" w:space="0" w:color="auto"/>
+              <w:right w:val="single" w:sz="12" w:space="0" w:color="auto"/>
+            </w:tcBorders>
+            <w:shd w:val="clear" w:color="auto" w:fill="D9D9D9" w:themeFill="background1" w:themeFillShade="D9"/>
+          </w:tcPr>
+          <w:p>
+            <w:pPr>
+              <w:jc w:val="both"/>
+              <w:rPr>
+                <w:b/>
+              </w:rPr>
+            </w:pPr>
+            <w:r>
+              <w:rPr>
+                <w:b/>
+              </w:rPr>
+              <w:t>0.0727</w:t>
+            </w:r>
           </w:p>
         </w:tc>
       </w:tr>
@@ -432,15 +988,46 @@
         <w:jc w:val="both"/>
       </w:pPr>
       <w:r>
-        <w:t xml:space="preserve">In summary, altering the number of hidden layers has little effect on the validation error for a single layer neural network for this dataset, but lower </w:t>
+        <w:t xml:space="preserve">In summary, </w:t>
       </w:r>
-      <w:proofErr w:type="gramStart"/>
       <w:r>
-        <w:t>amount</w:t>
+        <w:t>increasing</w:t>
       </w:r>
-      <w:proofErr w:type="gramEnd"/>
       <w:r>
-        <w:t xml:space="preserve"> of nodes reduces computation time significantly, making it the better choice.</w:t>
+        <w:t xml:space="preserve"> the number of hidden </w:t>
+      </w:r>
+      <w:r>
+        <w:t>units</w:t>
+      </w:r>
+      <w:r>
+        <w:t xml:space="preserve"> </w:t>
+      </w:r>
+      <w:r>
+        <w:t xml:space="preserve">slightly reduces </w:t>
+      </w:r>
+      <w:r>
+        <w:t>the validation error</w:t>
+      </w:r>
+      <w:r>
+        <w:t xml:space="preserve"> (by ~1%)</w:t>
+      </w:r>
+      <w:r>
+        <w:t xml:space="preserve"> for a single layer neural network for this dataset, but</w:t>
+      </w:r>
+      <w:r>
+        <w:t xml:space="preserve"> a</w:t>
+      </w:r>
+      <w:r>
+        <w:t xml:space="preserve"> lower </w:t>
+      </w:r>
+      <w:r>
+        <w:t>number</w:t>
+      </w:r>
+      <w:r>
+        <w:t xml:space="preserve"> of nodes reduces computation time significantly</w:t>
+      </w:r>
+      <w:r>
+        <w:t>.</w:t>
       </w:r>
     </w:p>
     <w:p>
@@ -456,16 +1043,15 @@
       <w:pPr>
         <w:jc w:val="center"/>
       </w:pPr>
-      <w:bookmarkStart w:id="0" w:name="_GoBack"/>
       <w:r>
         <w:rPr>
           <w:noProof/>
         </w:rPr>
         <w:drawing>
-          <wp:inline distT="0" distB="0" distL="0" distR="0" wp14:anchorId="2880A14C" wp14:editId="5C8127F0">
-            <wp:extent cx="4471287" cy="3448050"/>
-            <wp:effectExtent l="0" t="0" r="5715" b="0"/>
-            <wp:docPr id="30" name="Picture 30"/>
+          <wp:inline distT="0" distB="0" distL="0" distR="0" wp14:anchorId="466FA8AC" wp14:editId="76DF4B70">
+            <wp:extent cx="4905375" cy="3836255"/>
+            <wp:effectExtent l="0" t="0" r="0" b="0"/>
+            <wp:docPr id="31" name="Picture 31"/>
             <wp:cNvGraphicFramePr>
               <a:graphicFrameLocks xmlns:a="http://schemas.openxmlformats.org/drawingml/2006/main" noChangeAspect="1"/>
             </wp:cNvGraphicFramePr>
@@ -485,7 +1071,7 @@
                   <pic:spPr>
                     <a:xfrm>
                       <a:off x="0" y="0"/>
-                      <a:ext cx="4474150" cy="3450258"/>
+                      <a:ext cx="4911329" cy="3840911"/>
                     </a:xfrm>
                     <a:prstGeom prst="rect">
                       <a:avLst/>
@@ -497,7 +1083,6 @@
           </wp:inline>
         </w:drawing>
       </w:r>
-      <w:bookmarkEnd w:id="0"/>
     </w:p>
     <w:p>
       <w:pPr>
@@ -508,9 +1093,9 @@
           <w:noProof/>
         </w:rPr>
         <w:drawing>
-          <wp:inline distT="0" distB="0" distL="0" distR="0" wp14:anchorId="7507CDC2" wp14:editId="6AC17911">
-            <wp:extent cx="4699475" cy="3619500"/>
-            <wp:effectExtent l="0" t="0" r="6350" b="0"/>
+          <wp:inline distT="0" distB="0" distL="0" distR="0" wp14:anchorId="6625ECDB" wp14:editId="6EF6C74F">
+            <wp:extent cx="4810125" cy="3764333"/>
+            <wp:effectExtent l="0" t="0" r="0" b="7620"/>
             <wp:docPr id="1" name="Picture 1"/>
             <wp:cNvGraphicFramePr>
               <a:graphicFrameLocks xmlns:a="http://schemas.openxmlformats.org/drawingml/2006/main" noChangeAspect="1"/>
@@ -531,7 +1116,7 @@
                   <pic:spPr>
                     <a:xfrm>
                       <a:off x="0" y="0"/>
-                      <a:ext cx="4704228" cy="3623161"/>
+                      <a:ext cx="4815685" cy="3768684"/>
                     </a:xfrm>
                     <a:prstGeom prst="rect">
                       <a:avLst/>
@@ -548,11 +1133,418 @@
       <w:pPr>
         <w:jc w:val="both"/>
       </w:pPr>
+      <w:r>
+        <w:lastRenderedPageBreak/>
+        <w:t>We can see in the graphs steep steps in decrease of error taking place at different epochs indicative of a multi-layer neural network. The following table summarizes the validation and test classification error final values for all learning rates. No weight decay was used in this model.</w:t>
+      </w:r>
+    </w:p>
+    <w:tbl>
+      <w:tblPr>
+        <w:tblStyle w:val="TableGrid"/>
+        <w:tblW w:w="0" w:type="auto"/>
+        <w:tblLook w:val="04A0" w:firstRow="1" w:lastRow="0" w:firstColumn="1" w:lastColumn="0" w:noHBand="0" w:noVBand="1"/>
+      </w:tblPr>
+      <w:tblGrid>
+        <w:gridCol w:w="1114"/>
+        <w:gridCol w:w="718"/>
+        <w:gridCol w:w="833"/>
+        <w:gridCol w:w="718"/>
+        <w:gridCol w:w="830"/>
+        <w:gridCol w:w="830"/>
+      </w:tblGrid>
+      <w:tr>
+        <w:tc>
+          <w:tcPr>
+            <w:tcW w:w="0" w:type="auto"/>
+            <w:tcBorders>
+              <w:top w:val="single" w:sz="12" w:space="0" w:color="auto"/>
+              <w:left w:val="single" w:sz="12" w:space="0" w:color="auto"/>
+              <w:bottom w:val="single" w:sz="12" w:space="0" w:color="auto"/>
+              <w:right w:val="single" w:sz="12" w:space="0" w:color="auto"/>
+            </w:tcBorders>
+          </w:tcPr>
+          <w:p>
+            <w:pPr>
+              <w:jc w:val="both"/>
+              <w:rPr>
+                <w:b/>
+              </w:rPr>
+            </w:pPr>
+            <m:oMathPara>
+              <m:oMath>
+                <m:r>
+                  <m:rPr>
+                    <m:sty m:val="bi"/>
+                  </m:rPr>
+                  <w:rPr>
+                    <w:rFonts w:ascii="Cambria Math" w:hAnsi="Cambria Math"/>
+                  </w:rPr>
+                  <m:t>η</m:t>
+                </m:r>
+              </m:oMath>
+            </m:oMathPara>
+          </w:p>
+        </w:tc>
+        <w:tc>
+          <w:tcPr>
+            <w:tcW w:w="0" w:type="auto"/>
+            <w:tcBorders>
+              <w:top w:val="single" w:sz="12" w:space="0" w:color="auto"/>
+              <w:left w:val="single" w:sz="12" w:space="0" w:color="auto"/>
+              <w:bottom w:val="single" w:sz="12" w:space="0" w:color="auto"/>
+            </w:tcBorders>
+          </w:tcPr>
+          <w:p>
+            <w:pPr>
+              <w:jc w:val="both"/>
+            </w:pPr>
+            <w:r>
+              <w:t>0.01</w:t>
+            </w:r>
+          </w:p>
+        </w:tc>
+        <w:tc>
+          <w:tcPr>
+            <w:tcW w:w="0" w:type="auto"/>
+            <w:tcBorders>
+              <w:top w:val="single" w:sz="12" w:space="0" w:color="auto"/>
+              <w:bottom w:val="single" w:sz="12" w:space="0" w:color="auto"/>
+            </w:tcBorders>
+            <w:shd w:val="clear" w:color="auto" w:fill="D9D9D9" w:themeFill="background1" w:themeFillShade="D9"/>
+          </w:tcPr>
+          <w:p>
+            <w:pPr>
+              <w:jc w:val="both"/>
+              <w:rPr>
+                <w:b/>
+              </w:rPr>
+            </w:pPr>
+            <w:r>
+              <w:rPr>
+                <w:b/>
+              </w:rPr>
+              <w:t>0.005</w:t>
+            </w:r>
+          </w:p>
+        </w:tc>
+        <w:tc>
+          <w:tcPr>
+            <w:tcW w:w="0" w:type="auto"/>
+            <w:tcBorders>
+              <w:top w:val="single" w:sz="12" w:space="0" w:color="auto"/>
+              <w:bottom w:val="single" w:sz="12" w:space="0" w:color="auto"/>
+            </w:tcBorders>
+          </w:tcPr>
+          <w:p>
+            <w:pPr>
+              <w:jc w:val="both"/>
+            </w:pPr>
+            <w:r>
+              <w:t>0.001</w:t>
+            </w:r>
+          </w:p>
+        </w:tc>
+        <w:tc>
+          <w:tcPr>
+            <w:tcW w:w="0" w:type="auto"/>
+            <w:tcBorders>
+              <w:top w:val="single" w:sz="12" w:space="0" w:color="auto"/>
+              <w:bottom w:val="single" w:sz="12" w:space="0" w:color="auto"/>
+            </w:tcBorders>
+          </w:tcPr>
+          <w:p>
+            <w:pPr>
+              <w:jc w:val="both"/>
+            </w:pPr>
+            <w:r>
+              <w:t>0.0005</w:t>
+            </w:r>
+          </w:p>
+        </w:tc>
+        <w:tc>
+          <w:tcPr>
+            <w:tcW w:w="0" w:type="auto"/>
+            <w:tcBorders>
+              <w:top w:val="single" w:sz="12" w:space="0" w:color="auto"/>
+              <w:bottom w:val="single" w:sz="12" w:space="0" w:color="auto"/>
+              <w:right w:val="single" w:sz="12" w:space="0" w:color="auto"/>
+            </w:tcBorders>
+            <w:shd w:val="clear" w:color="auto" w:fill="auto"/>
+          </w:tcPr>
+          <w:p>
+            <w:pPr>
+              <w:jc w:val="both"/>
+            </w:pPr>
+            <w:r>
+              <w:t>0.0001</w:t>
+            </w:r>
+          </w:p>
+        </w:tc>
+      </w:tr>
+      <w:tr>
+        <w:tc>
+          <w:tcPr>
+            <w:tcW w:w="0" w:type="auto"/>
+            <w:tcBorders>
+              <w:top w:val="single" w:sz="12" w:space="0" w:color="auto"/>
+              <w:left w:val="single" w:sz="12" w:space="0" w:color="auto"/>
+              <w:right w:val="single" w:sz="12" w:space="0" w:color="auto"/>
+            </w:tcBorders>
+          </w:tcPr>
+          <w:p>
+            <w:pPr>
+              <w:jc w:val="both"/>
+              <w:rPr>
+                <w:b/>
+              </w:rPr>
+            </w:pPr>
+            <w:r>
+              <w:rPr>
+                <w:b/>
+              </w:rPr>
+              <w:t>Val. error</w:t>
+            </w:r>
+          </w:p>
+        </w:tc>
+        <w:tc>
+          <w:tcPr>
+            <w:tcW w:w="0" w:type="auto"/>
+            <w:tcBorders>
+              <w:top w:val="single" w:sz="12" w:space="0" w:color="auto"/>
+              <w:left w:val="single" w:sz="12" w:space="0" w:color="auto"/>
+            </w:tcBorders>
+          </w:tcPr>
+          <w:p>
+            <w:pPr>
+              <w:jc w:val="both"/>
+            </w:pPr>
+            <w:r>
+              <w:t>0.373</w:t>
+            </w:r>
+          </w:p>
+        </w:tc>
+        <w:tc>
+          <w:tcPr>
+            <w:tcW w:w="0" w:type="auto"/>
+            <w:tcBorders>
+              <w:top w:val="single" w:sz="12" w:space="0" w:color="auto"/>
+            </w:tcBorders>
+            <w:shd w:val="clear" w:color="auto" w:fill="D9D9D9" w:themeFill="background1" w:themeFillShade="D9"/>
+          </w:tcPr>
+          <w:p>
+            <w:pPr>
+              <w:jc w:val="both"/>
+              <w:rPr>
+                <w:b/>
+              </w:rPr>
+            </w:pPr>
+            <w:r>
+              <w:rPr>
+                <w:b/>
+              </w:rPr>
+              <w:t>0.0800</w:t>
+            </w:r>
+          </w:p>
+        </w:tc>
+        <w:tc>
+          <w:tcPr>
+            <w:tcW w:w="0" w:type="auto"/>
+            <w:tcBorders>
+              <w:top w:val="single" w:sz="12" w:space="0" w:color="auto"/>
+            </w:tcBorders>
+          </w:tcPr>
+          <w:p>
+            <w:pPr>
+              <w:jc w:val="both"/>
+            </w:pPr>
+            <w:r>
+              <w:t>0.27</w:t>
+            </w:r>
+            <w:r>
+              <w:t>0</w:t>
+            </w:r>
+          </w:p>
+        </w:tc>
+        <w:tc>
+          <w:tcPr>
+            <w:tcW w:w="0" w:type="auto"/>
+            <w:tcBorders>
+              <w:top w:val="single" w:sz="12" w:space="0" w:color="auto"/>
+            </w:tcBorders>
+          </w:tcPr>
+          <w:p>
+            <w:pPr>
+              <w:jc w:val="both"/>
+            </w:pPr>
+            <w:r>
+              <w:t>0.445</w:t>
+            </w:r>
+          </w:p>
+        </w:tc>
+        <w:tc>
+          <w:tcPr>
+            <w:tcW w:w="0" w:type="auto"/>
+            <w:tcBorders>
+              <w:top w:val="single" w:sz="12" w:space="0" w:color="auto"/>
+              <w:right w:val="single" w:sz="12" w:space="0" w:color="auto"/>
+            </w:tcBorders>
+            <w:shd w:val="clear" w:color="auto" w:fill="auto"/>
+          </w:tcPr>
+          <w:p>
+            <w:pPr>
+              <w:jc w:val="both"/>
+            </w:pPr>
+            <w:r>
+              <w:t>0.354</w:t>
+            </w:r>
+          </w:p>
+        </w:tc>
+      </w:tr>
+      <w:tr>
+        <w:tc>
+          <w:tcPr>
+            <w:tcW w:w="0" w:type="auto"/>
+            <w:tcBorders>
+              <w:left w:val="single" w:sz="12" w:space="0" w:color="auto"/>
+              <w:bottom w:val="single" w:sz="12" w:space="0" w:color="auto"/>
+              <w:right w:val="single" w:sz="12" w:space="0" w:color="auto"/>
+            </w:tcBorders>
+          </w:tcPr>
+          <w:p>
+            <w:pPr>
+              <w:jc w:val="both"/>
+              <w:rPr>
+                <w:b/>
+              </w:rPr>
+            </w:pPr>
+            <w:r>
+              <w:rPr>
+                <w:b/>
+              </w:rPr>
+              <w:t xml:space="preserve">Test error </w:t>
+            </w:r>
+          </w:p>
+        </w:tc>
+        <w:tc>
+          <w:tcPr>
+            <w:tcW w:w="0" w:type="auto"/>
+            <w:tcBorders>
+              <w:left w:val="single" w:sz="12" w:space="0" w:color="auto"/>
+              <w:bottom w:val="single" w:sz="12" w:space="0" w:color="auto"/>
+            </w:tcBorders>
+          </w:tcPr>
+          <w:p>
+            <w:pPr>
+              <w:jc w:val="both"/>
+            </w:pPr>
+            <w:r>
+              <w:t>0.358</w:t>
+            </w:r>
+          </w:p>
+        </w:tc>
+        <w:tc>
+          <w:tcPr>
+            <w:tcW w:w="0" w:type="auto"/>
+            <w:tcBorders>
+              <w:bottom w:val="single" w:sz="12" w:space="0" w:color="auto"/>
+            </w:tcBorders>
+            <w:shd w:val="clear" w:color="auto" w:fill="D9D9D9" w:themeFill="background1" w:themeFillShade="D9"/>
+          </w:tcPr>
+          <w:p>
+            <w:pPr>
+              <w:jc w:val="both"/>
+              <w:rPr>
+                <w:b/>
+              </w:rPr>
+            </w:pPr>
+            <w:r>
+              <w:rPr>
+                <w:b/>
+              </w:rPr>
+              <w:t>0.0830</w:t>
+            </w:r>
+          </w:p>
+        </w:tc>
+        <w:tc>
+          <w:tcPr>
+            <w:tcW w:w="0" w:type="auto"/>
+            <w:tcBorders>
+              <w:bottom w:val="single" w:sz="12" w:space="0" w:color="auto"/>
+            </w:tcBorders>
+          </w:tcPr>
+          <w:p>
+            <w:pPr>
+              <w:jc w:val="both"/>
+            </w:pPr>
+            <w:r>
+              <w:t>0.262</w:t>
+            </w:r>
+          </w:p>
+        </w:tc>
+        <w:tc>
+          <w:tcPr>
+            <w:tcW w:w="0" w:type="auto"/>
+            <w:tcBorders>
+              <w:bottom w:val="single" w:sz="12" w:space="0" w:color="auto"/>
+            </w:tcBorders>
+          </w:tcPr>
+          <w:p>
+            <w:pPr>
+              <w:jc w:val="both"/>
+            </w:pPr>
+            <w:r>
+              <w:t>0.452</w:t>
+            </w:r>
+          </w:p>
+        </w:tc>
+        <w:tc>
+          <w:tcPr>
+            <w:tcW w:w="0" w:type="auto"/>
+            <w:tcBorders>
+              <w:bottom w:val="single" w:sz="12" w:space="0" w:color="auto"/>
+              <w:right w:val="single" w:sz="12" w:space="0" w:color="auto"/>
+            </w:tcBorders>
+            <w:shd w:val="clear" w:color="auto" w:fill="auto"/>
+          </w:tcPr>
+          <w:p>
+            <w:pPr>
+              <w:jc w:val="both"/>
+            </w:pPr>
+            <w:r>
+              <w:t>0.356</w:t>
+            </w:r>
+          </w:p>
+        </w:tc>
+      </w:tr>
+    </w:tbl>
+    <w:p>
+      <w:pPr>
+        <w:jc w:val="both"/>
+      </w:pPr>
     </w:p>
     <w:p>
       <w:pPr>
         <w:jc w:val="both"/>
       </w:pPr>
+      <w:r>
+        <w:t xml:space="preserve">Comparing results the results of the test set for </w:t>
+      </w:r>
+      <m:oMath>
+        <m:r>
+          <w:rPr>
+            <w:rFonts w:ascii="Cambria Math" w:hAnsi="Cambria Math"/>
+          </w:rPr>
+          <m:t>η=0.005</m:t>
+        </m:r>
+      </m:oMath>
+      <w:r>
+        <w:rPr>
+          <w:rFonts w:eastAsiaTheme="minorEastAsia"/>
+        </w:rPr>
+        <w:t xml:space="preserve"> in the 2 layer neural network, we see that the error is on par, if not a bit worse than the single layer neural network.</w:t>
+      </w:r>
+      <w:bookmarkStart w:id="0" w:name="_GoBack"/>
+      <w:bookmarkEnd w:id="0"/>
     </w:p>
     <w:p/>
     <w:p/>
@@ -625,6 +1617,7 @@
         <w:rPr>
           <w:noProof/>
         </w:rPr>
+        <w:lastRenderedPageBreak/>
         <w:drawing>
           <wp:inline distT="0" distB="0" distL="0" distR="0" wp14:anchorId="7860D908" wp14:editId="70D5A768">
             <wp:extent cx="4304579" cy="3333750"/>
@@ -670,7 +1663,6 @@
         <w:rPr>
           <w:noProof/>
         </w:rPr>
-        <w:lastRenderedPageBreak/>
         <w:drawing>
           <wp:inline distT="0" distB="0" distL="0" distR="0" wp14:anchorId="5644AFBA" wp14:editId="3FFE8468">
             <wp:extent cx="4429182" cy="3476625"/>
@@ -716,6 +1708,7 @@
         <w:rPr>
           <w:noProof/>
         </w:rPr>
+        <w:lastRenderedPageBreak/>
         <w:drawing>
           <wp:inline distT="0" distB="0" distL="0" distR="0" wp14:anchorId="6F8197D0" wp14:editId="3BC220C9">
             <wp:extent cx="4575630" cy="3695700"/>
@@ -761,7 +1754,6 @@
         <w:rPr>
           <w:noProof/>
         </w:rPr>
-        <w:lastRenderedPageBreak/>
         <w:drawing>
           <wp:inline distT="0" distB="0" distL="0" distR="0" wp14:anchorId="33B18116" wp14:editId="3BF1BE90">
             <wp:extent cx="4686300" cy="3664427"/>
@@ -807,6 +1799,7 @@
         <w:rPr>
           <w:noProof/>
         </w:rPr>
+        <w:lastRenderedPageBreak/>
         <w:drawing>
           <wp:inline distT="0" distB="0" distL="0" distR="0" wp14:anchorId="5B7A00CC" wp14:editId="4A0F0049">
             <wp:extent cx="4686300" cy="3613358"/>
@@ -852,7 +1845,6 @@
         <w:rPr>
           <w:noProof/>
         </w:rPr>
-        <w:lastRenderedPageBreak/>
         <w:drawing>
           <wp:inline distT="0" distB="0" distL="0" distR="0" wp14:anchorId="688E1F2F" wp14:editId="7C15DE74">
             <wp:extent cx="4895850" cy="3811022"/>
@@ -898,6 +1890,7 @@
         <w:rPr>
           <w:noProof/>
         </w:rPr>
+        <w:lastRenderedPageBreak/>
         <w:drawing>
           <wp:inline distT="0" distB="0" distL="0" distR="0" wp14:anchorId="6C171764" wp14:editId="32373B2C">
             <wp:extent cx="4914900" cy="3746036"/>
@@ -943,7 +1936,6 @@
         <w:rPr>
           <w:noProof/>
         </w:rPr>
-        <w:lastRenderedPageBreak/>
         <w:drawing>
           <wp:inline distT="0" distB="0" distL="0" distR="0" wp14:anchorId="04B77881" wp14:editId="0E17AD24">
             <wp:extent cx="4933950" cy="3796400"/>
@@ -989,6 +1981,7 @@
         <w:rPr>
           <w:noProof/>
         </w:rPr>
+        <w:lastRenderedPageBreak/>
         <w:drawing>
           <wp:inline distT="0" distB="0" distL="0" distR="0" wp14:anchorId="63D10A05" wp14:editId="344DAA1C">
             <wp:extent cx="4622252" cy="3571875"/>
@@ -1034,7 +2027,6 @@
         <w:rPr>
           <w:noProof/>
         </w:rPr>
-        <w:lastRenderedPageBreak/>
         <w:drawing>
           <wp:inline distT="0" distB="0" distL="0" distR="0" wp14:anchorId="44DEE1D3" wp14:editId="68F0C92D">
             <wp:extent cx="4933950" cy="3812214"/>
@@ -1080,6 +2072,7 @@
         <w:rPr>
           <w:noProof/>
         </w:rPr>
+        <w:lastRenderedPageBreak/>
         <w:drawing>
           <wp:inline distT="0" distB="0" distL="0" distR="0" wp14:anchorId="69751C0F" wp14:editId="5083E2DF">
             <wp:extent cx="4848225" cy="3693146"/>
@@ -7179,7 +8172,6 @@
         <w:docPartUnique/>
       </w:docPartObj>
     </w:sdtPr>
-    <w:sdtEndPr/>
     <w:sdtContent>
       <w:sdt>
         <w:sdtPr>
@@ -7189,7 +8181,6 @@
             <w:docPartUnique/>
           </w:docPartObj>
         </w:sdtPr>
-        <w:sdtEndPr/>
         <w:sdtContent>
           <w:p>
             <w:pPr>
@@ -7230,7 +8221,7 @@
                 <w:bCs/>
                 <w:noProof/>
               </w:rPr>
-              <w:t>2</w:t>
+              <w:t>12</w:t>
             </w:r>
             <w:r>
               <w:rPr>
@@ -7275,7 +8266,7 @@
                 <w:bCs/>
                 <w:noProof/>
               </w:rPr>
-              <w:t>11</w:t>
+              <w:t>12</w:t>
             </w:r>
             <w:r>
               <w:rPr>
@@ -7362,10 +8353,7 @@
             <w:pStyle w:val="Header"/>
           </w:pPr>
           <w:r>
-            <w:t>06-04</w:t>
-          </w:r>
-          <w:r>
-            <w:t>-2018</w:t>
+            <w:t>06-04-2018</w:t>
           </w:r>
         </w:p>
       </w:tc>
@@ -8357,6 +9345,561 @@
 </w:styles>
 </file>
 
+<file path=word/glossary/document.xml><?xml version="1.0" encoding="utf-8"?>
+<w:glossaryDocument xmlns:wpc="http://schemas.microsoft.com/office/word/2010/wordprocessingCanvas" xmlns:cx="http://schemas.microsoft.com/office/drawing/2014/chartex" xmlns:cx1="http://schemas.microsoft.com/office/drawing/2015/9/8/chartex" xmlns:cx2="http://schemas.microsoft.com/office/drawing/2015/10/21/chartex" xmlns:cx3="http://schemas.microsoft.com/office/drawing/2016/5/9/chartex" xmlns:cx4="http://schemas.microsoft.com/office/drawing/2016/5/10/chartex" xmlns:cx5="http://schemas.microsoft.com/office/drawing/2016/5/11/chartex" xmlns:cx6="http://schemas.microsoft.com/office/drawing/2016/5/12/chartex" xmlns:cx7="http://schemas.microsoft.com/office/drawing/2016/5/13/chartex" xmlns:cx8="http://schemas.microsoft.com/office/drawing/2016/5/14/chartex" xmlns:mc="http://schemas.openxmlformats.org/markup-compatibility/2006" xmlns:aink="http://schemas.microsoft.com/office/drawing/2016/ink" xmlns:am3d="http://schemas.microsoft.com/office/drawing/2017/model3d" xmlns:o="urn:schemas-microsoft-com:office:office" xmlns:r="http://schemas.openxmlformats.org/officeDocument/2006/relationships" xmlns:m="http://schemas.openxmlformats.org/officeDocument/2006/math" xmlns:v="urn:schemas-microsoft-com:vml" xmlns:wp14="http://schemas.microsoft.com/office/word/2010/wordprocessingDrawing" xmlns:wp="http://schemas.openxmlformats.org/drawingml/2006/wordprocessingDrawing" xmlns:w10="urn:schemas-microsoft-com:office:word" xmlns:w="http://schemas.openxmlformats.org/wordprocessingml/2006/main" xmlns:w14="http://schemas.microsoft.com/office/word/2010/wordml" xmlns:w15="http://schemas.microsoft.com/office/word/2012/wordml" xmlns:w16cid="http://schemas.microsoft.com/office/word/2016/wordml/cid" xmlns:w16se="http://schemas.microsoft.com/office/word/2015/wordml/symex" xmlns:wpg="http://schemas.microsoft.com/office/word/2010/wordprocessingGroup" xmlns:wpi="http://schemas.microsoft.com/office/word/2010/wordprocessingInk" xmlns:wne="http://schemas.microsoft.com/office/word/2006/wordml" xmlns:wps="http://schemas.microsoft.com/office/word/2010/wordprocessingShape" mc:Ignorable="w14 w15 w16se w16cid wp14"/>
+</file>
+
+<file path=word/glossary/fontTable.xml><?xml version="1.0" encoding="utf-8"?>
+<w:fonts xmlns:mc="http://schemas.openxmlformats.org/markup-compatibility/2006" xmlns:r="http://schemas.openxmlformats.org/officeDocument/2006/relationships" xmlns:w="http://schemas.openxmlformats.org/wordprocessingml/2006/main" xmlns:w14="http://schemas.microsoft.com/office/word/2010/wordml" xmlns:w15="http://schemas.microsoft.com/office/word/2012/wordml" xmlns:w16cid="http://schemas.microsoft.com/office/word/2016/wordml/cid" xmlns:w16se="http://schemas.microsoft.com/office/word/2015/wordml/symex" mc:Ignorable="w14 w15 w16se w16cid">
+  <w:font w:name="Calibri">
+    <w:panose1 w:val="020F0502020204030204"/>
+    <w:charset w:val="00"/>
+    <w:family w:val="swiss"/>
+    <w:pitch w:val="variable"/>
+    <w:sig w:usb0="E00002FF" w:usb1="4000ACFF" w:usb2="00000001" w:usb3="00000000" w:csb0="0000019F" w:csb1="00000000"/>
+  </w:font>
+  <w:font w:name="Times New Roman">
+    <w:panose1 w:val="02020603050405020304"/>
+    <w:charset w:val="00"/>
+    <w:family w:val="roman"/>
+    <w:pitch w:val="variable"/>
+    <w:sig w:usb0="E0002AFF" w:usb1="C0007841" w:usb2="00000009" w:usb3="00000000" w:csb0="000001FF" w:csb1="00000000"/>
+  </w:font>
+  <w:font w:name="Calibri Light">
+    <w:panose1 w:val="020F0302020204030204"/>
+    <w:charset w:val="00"/>
+    <w:family w:val="swiss"/>
+    <w:pitch w:val="variable"/>
+    <w:sig w:usb0="A00002EF" w:usb1="4000207B" w:usb2="00000000" w:usb3="00000000" w:csb0="0000019F" w:csb1="00000000"/>
+  </w:font>
+  <w:font w:name="Yu Gothic Light">
+    <w:altName w:val="游ゴシック Light"/>
+    <w:charset w:val="80"/>
+    <w:family w:val="swiss"/>
+    <w:pitch w:val="variable"/>
+    <w:sig w:usb0="E00002FF" w:usb1="2AC7FDFF" w:usb2="00000016" w:usb3="00000000" w:csb0="0002009F" w:csb1="00000000"/>
+  </w:font>
+  <w:font w:name="Yu Mincho">
+    <w:altName w:val="游明朝"/>
+    <w:charset w:val="80"/>
+    <w:family w:val="roman"/>
+    <w:pitch w:val="variable"/>
+    <w:sig w:usb0="800002E7" w:usb1="2AC7FCFF" w:usb2="00000012" w:usb3="00000000" w:csb0="0002009F" w:csb1="00000000"/>
+  </w:font>
+  <w:font w:name="Courier New">
+    <w:panose1 w:val="02070309020205020404"/>
+    <w:charset w:val="00"/>
+    <w:family w:val="modern"/>
+    <w:pitch w:val="fixed"/>
+    <w:sig w:usb0="E0002AFF" w:usb1="C0007843" w:usb2="00000009" w:usb3="00000000" w:csb0="000001FF" w:csb1="00000000"/>
+  </w:font>
+  <w:font w:name="Segoe UI">
+    <w:panose1 w:val="020B0502040204020203"/>
+    <w:charset w:val="00"/>
+    <w:family w:val="swiss"/>
+    <w:pitch w:val="variable"/>
+    <w:sig w:usb0="E10022FF" w:usb1="C000E47F" w:usb2="00000029" w:usb3="00000000" w:csb0="000001DF" w:csb1="00000000"/>
+  </w:font>
+  <w:font w:name="Cambria Math">
+    <w:panose1 w:val="02040503050406030204"/>
+    <w:charset w:val="00"/>
+    <w:family w:val="roman"/>
+    <w:pitch w:val="variable"/>
+    <w:sig w:usb0="E00002FF" w:usb1="420024FF" w:usb2="00000000" w:usb3="00000000" w:csb0="0000019F" w:csb1="00000000"/>
+  </w:font>
+  <w:font w:name="Consolas">
+    <w:panose1 w:val="020B0609020204030204"/>
+    <w:charset w:val="00"/>
+    <w:family w:val="modern"/>
+    <w:pitch w:val="fixed"/>
+    <w:sig w:usb0="E10002FF" w:usb1="4000FCFF" w:usb2="00000009" w:usb3="00000000" w:csb0="0000019F" w:csb1="00000000"/>
+  </w:font>
+</w:fonts>
+</file>
+
+<file path=word/glossary/settings.xml><?xml version="1.0" encoding="utf-8"?>
+<w:settings xmlns:mc="http://schemas.openxmlformats.org/markup-compatibility/2006" xmlns:o="urn:schemas-microsoft-com:office:office" xmlns:r="http://schemas.openxmlformats.org/officeDocument/2006/relationships" xmlns:m="http://schemas.openxmlformats.org/officeDocument/2006/math" xmlns:v="urn:schemas-microsoft-com:vml" xmlns:w10="urn:schemas-microsoft-com:office:word" xmlns:w="http://schemas.openxmlformats.org/wordprocessingml/2006/main" xmlns:w14="http://schemas.microsoft.com/office/word/2010/wordml" xmlns:w15="http://schemas.microsoft.com/office/word/2012/wordml" xmlns:w16cid="http://schemas.microsoft.com/office/word/2016/wordml/cid" xmlns:w16se="http://schemas.microsoft.com/office/word/2015/wordml/symex" xmlns:sl="http://schemas.openxmlformats.org/schemaLibrary/2006/main" mc:Ignorable="w14 w15 w16se w16cid">
+  <w:view w:val="normal"/>
+  <w:defaultTabStop w:val="720"/>
+  <w:characterSpacingControl w:val="doNotCompress"/>
+  <w:compat>
+    <w:useFELayout/>
+    <w:compatSetting w:name="compatibilityMode" w:uri="http://schemas.microsoft.com/office/word" w:val="15"/>
+    <w:compatSetting w:name="overrideTableStyleFontSizeAndJustification" w:uri="http://schemas.microsoft.com/office/word" w:val="1"/>
+    <w:compatSetting w:name="enableOpenTypeFeatures" w:uri="http://schemas.microsoft.com/office/word" w:val="1"/>
+    <w:compatSetting w:name="doNotFlipMirrorIndents" w:uri="http://schemas.microsoft.com/office/word" w:val="1"/>
+    <w:compatSetting w:name="differentiateMultirowTableHeaders" w:uri="http://schemas.microsoft.com/office/word" w:val="1"/>
+  </w:compat>
+  <w:rsids>
+    <w:rsidRoot w:val="00AE5027"/>
+    <w:rsid w:val="00AE5027"/>
+  </w:rsids>
+  <m:mathPr>
+    <m:mathFont m:val="Cambria Math"/>
+    <m:brkBin m:val="before"/>
+    <m:brkBinSub m:val="--"/>
+    <m:smallFrac m:val="0"/>
+    <m:dispDef/>
+    <m:lMargin m:val="0"/>
+    <m:rMargin m:val="0"/>
+    <m:defJc m:val="centerGroup"/>
+    <m:wrapIndent m:val="1440"/>
+    <m:intLim m:val="subSup"/>
+    <m:naryLim m:val="undOvr"/>
+  </m:mathPr>
+  <w:themeFontLang w:val="en-CA" w:eastAsia="ja-JP"/>
+  <w:clrSchemeMapping w:bg1="light1" w:t1="dark1" w:bg2="light2" w:t2="dark2" w:accent1="accent1" w:accent2="accent2" w:accent3="accent3" w:accent4="accent4" w:accent5="accent5" w:accent6="accent6" w:hyperlink="hyperlink" w:followedHyperlink="followedHyperlink"/>
+  <w:decimalSymbol w:val="."/>
+  <w:listSeparator w:val=","/>
+  <w15:chartTrackingRefBased/>
+</w:settings>
+</file>
+
+<file path=word/glossary/styles.xml><?xml version="1.0" encoding="utf-8"?>
+<w:styles xmlns:mc="http://schemas.openxmlformats.org/markup-compatibility/2006" xmlns:r="http://schemas.openxmlformats.org/officeDocument/2006/relationships" xmlns:w="http://schemas.openxmlformats.org/wordprocessingml/2006/main" xmlns:w14="http://schemas.microsoft.com/office/word/2010/wordml" xmlns:w15="http://schemas.microsoft.com/office/word/2012/wordml" xmlns:w16cid="http://schemas.microsoft.com/office/word/2016/wordml/cid" xmlns:w16se="http://schemas.microsoft.com/office/word/2015/wordml/symex" mc:Ignorable="w14 w15 w16se w16cid">
+  <w:docDefaults>
+    <w:rPrDefault>
+      <w:rPr>
+        <w:rFonts w:asciiTheme="minorHAnsi" w:eastAsiaTheme="minorEastAsia" w:hAnsiTheme="minorHAnsi" w:cstheme="minorBidi"/>
+        <w:sz w:val="22"/>
+        <w:szCs w:val="22"/>
+        <w:lang w:val="en-CA" w:eastAsia="ja-JP" w:bidi="ar-SA"/>
+      </w:rPr>
+    </w:rPrDefault>
+    <w:pPrDefault>
+      <w:pPr>
+        <w:spacing w:after="160" w:line="259" w:lineRule="auto"/>
+      </w:pPr>
+    </w:pPrDefault>
+  </w:docDefaults>
+  <w:latentStyles w:defLockedState="0" w:defUIPriority="99" w:defSemiHidden="0" w:defUnhideWhenUsed="0" w:defQFormat="0" w:count="375">
+    <w:lsdException w:name="Normal" w:uiPriority="0" w:qFormat="1"/>
+    <w:lsdException w:name="heading 1" w:uiPriority="9" w:qFormat="1"/>
+    <w:lsdException w:name="heading 2" w:semiHidden="1" w:uiPriority="9" w:unhideWhenUsed="1" w:qFormat="1"/>
+    <w:lsdException w:name="heading 3" w:semiHidden="1" w:uiPriority="9" w:unhideWhenUsed="1" w:qFormat="1"/>
+    <w:lsdException w:name="heading 4" w:semiHidden="1" w:uiPriority="9" w:unhideWhenUsed="1" w:qFormat="1"/>
+    <w:lsdException w:name="heading 5" w:semiHidden="1" w:uiPriority="9" w:unhideWhenUsed="1" w:qFormat="1"/>
+    <w:lsdException w:name="heading 6" w:semiHidden="1" w:uiPriority="9" w:unhideWhenUsed="1" w:qFormat="1"/>
+    <w:lsdException w:name="heading 7" w:semiHidden="1" w:uiPriority="9" w:unhideWhenUsed="1" w:qFormat="1"/>
+    <w:lsdException w:name="heading 8" w:semiHidden="1" w:uiPriority="9" w:unhideWhenUsed="1" w:qFormat="1"/>
+    <w:lsdException w:name="heading 9" w:semiHidden="1" w:uiPriority="9" w:unhideWhenUsed="1" w:qFormat="1"/>
+    <w:lsdException w:name="index 1" w:semiHidden="1" w:unhideWhenUsed="1"/>
+    <w:lsdException w:name="index 2" w:semiHidden="1" w:unhideWhenUsed="1"/>
+    <w:lsdException w:name="index 3" w:semiHidden="1" w:unhideWhenUsed="1"/>
+    <w:lsdException w:name="index 4" w:semiHidden="1" w:unhideWhenUsed="1"/>
+    <w:lsdException w:name="index 5" w:semiHidden="1" w:unhideWhenUsed="1"/>
+    <w:lsdException w:name="index 6" w:semiHidden="1" w:unhideWhenUsed="1"/>
+    <w:lsdException w:name="index 7" w:semiHidden="1" w:unhideWhenUsed="1"/>
+    <w:lsdException w:name="index 8" w:semiHidden="1" w:unhideWhenUsed="1"/>
+    <w:lsdException w:name="index 9" w:semiHidden="1" w:unhideWhenUsed="1"/>
+    <w:lsdException w:name="toc 1" w:semiHidden="1" w:uiPriority="39" w:unhideWhenUsed="1"/>
+    <w:lsdException w:name="toc 2" w:semiHidden="1" w:uiPriority="39" w:unhideWhenUsed="1"/>
+    <w:lsdException w:name="toc 3" w:semiHidden="1" w:uiPriority="39" w:unhideWhenUsed="1"/>
+    <w:lsdException w:name="toc 4" w:semiHidden="1" w:uiPriority="39" w:unhideWhenUsed="1"/>
+    <w:lsdException w:name="toc 5" w:semiHidden="1" w:uiPriority="39" w:unhideWhenUsed="1"/>
+    <w:lsdException w:name="toc 6" w:semiHidden="1" w:uiPriority="39" w:unhideWhenUsed="1"/>
+    <w:lsdException w:name="toc 7" w:semiHidden="1" w:uiPriority="39" w:unhideWhenUsed="1"/>
+    <w:lsdException w:name="toc 8" w:semiHidden="1" w:uiPriority="39" w:unhideWhenUsed="1"/>
+    <w:lsdException w:name="toc 9" w:semiHidden="1" w:uiPriority="39" w:unhideWhenUsed="1"/>
+    <w:lsdException w:name="Normal Indent" w:semiHidden="1" w:unhideWhenUsed="1"/>
+    <w:lsdException w:name="footnote text" w:semiHidden="1" w:unhideWhenUsed="1"/>
+    <w:lsdException w:name="annotation text" w:semiHidden="1" w:unhideWhenUsed="1"/>
+    <w:lsdException w:name="header" w:semiHidden="1" w:unhideWhenUsed="1"/>
+    <w:lsdException w:name="footer" w:semiHidden="1" w:unhideWhenUsed="1"/>
+    <w:lsdException w:name="index heading" w:semiHidden="1" w:unhideWhenUsed="1"/>
+    <w:lsdException w:name="caption" w:semiHidden="1" w:uiPriority="35" w:unhideWhenUsed="1" w:qFormat="1"/>
+    <w:lsdException w:name="table of figures" w:semiHidden="1" w:unhideWhenUsed="1"/>
+    <w:lsdException w:name="envelope address" w:semiHidden="1" w:unhideWhenUsed="1"/>
+    <w:lsdException w:name="envelope return" w:semiHidden="1" w:unhideWhenUsed="1"/>
+    <w:lsdException w:name="footnote reference" w:semiHidden="1" w:unhideWhenUsed="1"/>
+    <w:lsdException w:name="annotation reference" w:semiHidden="1" w:unhideWhenUsed="1"/>
+    <w:lsdException w:name="line number" w:semiHidden="1" w:unhideWhenUsed="1"/>
+    <w:lsdException w:name="page number" w:semiHidden="1" w:unhideWhenUsed="1"/>
+    <w:lsdException w:name="endnote reference" w:semiHidden="1" w:unhideWhenUsed="1"/>
+    <w:lsdException w:name="endnote text" w:semiHidden="1" w:unhideWhenUsed="1"/>
+    <w:lsdException w:name="table of authorities" w:semiHidden="1" w:unhideWhenUsed="1"/>
+    <w:lsdException w:name="macro" w:semiHidden="1" w:unhideWhenUsed="1"/>
+    <w:lsdException w:name="toa heading" w:semiHidden="1" w:unhideWhenUsed="1"/>
+    <w:lsdException w:name="List" w:semiHidden="1" w:unhideWhenUsed="1"/>
+    <w:lsdException w:name="List Bullet" w:semiHidden="1" w:unhideWhenUsed="1"/>
+    <w:lsdException w:name="List Number" w:semiHidden="1" w:unhideWhenUsed="1"/>
+    <w:lsdException w:name="List 2" w:semiHidden="1" w:unhideWhenUsed="1"/>
+    <w:lsdException w:name="List 3" w:semiHidden="1" w:unhideWhenUsed="1"/>
+    <w:lsdException w:name="List 4" w:semiHidden="1" w:unhideWhenUsed="1"/>
+    <w:lsdException w:name="List 5" w:semiHidden="1" w:unhideWhenUsed="1"/>
+    <w:lsdException w:name="List Bullet 2" w:semiHidden="1" w:unhideWhenUsed="1"/>
+    <w:lsdException w:name="List Bullet 3" w:semiHidden="1" w:unhideWhenUsed="1"/>
+    <w:lsdException w:name="List Bullet 4" w:semiHidden="1" w:unhideWhenUsed="1"/>
+    <w:lsdException w:name="List Bullet 5" w:semiHidden="1" w:unhideWhenUsed="1"/>
+    <w:lsdException w:name="List Number 2" w:semiHidden="1" w:unhideWhenUsed="1"/>
+    <w:lsdException w:name="List Number 3" w:semiHidden="1" w:unhideWhenUsed="1"/>
+    <w:lsdException w:name="List Number 4" w:semiHidden="1" w:unhideWhenUsed="1"/>
+    <w:lsdException w:name="List Number 5" w:semiHidden="1" w:unhideWhenUsed="1"/>
+    <w:lsdException w:name="Title" w:uiPriority="10" w:qFormat="1"/>
+    <w:lsdException w:name="Closing" w:semiHidden="1" w:unhideWhenUsed="1"/>
+    <w:lsdException w:name="Signature" w:semiHidden="1" w:unhideWhenUsed="1"/>
+    <w:lsdException w:name="Default Paragraph Font" w:semiHidden="1" w:uiPriority="1" w:unhideWhenUsed="1"/>
+    <w:lsdException w:name="Body Text" w:semiHidden="1" w:unhideWhenUsed="1"/>
+    <w:lsdException w:name="Body Text Indent" w:semiHidden="1" w:unhideWhenUsed="1"/>
+    <w:lsdException w:name="List Continue" w:semiHidden="1" w:unhideWhenUsed="1"/>
+    <w:lsdException w:name="List Continue 2" w:semiHidden="1" w:unhideWhenUsed="1"/>
+    <w:lsdException w:name="List Continue 3" w:semiHidden="1" w:unhideWhenUsed="1"/>
+    <w:lsdException w:name="List Continue 4" w:semiHidden="1" w:unhideWhenUsed="1"/>
+    <w:lsdException w:name="List Continue 5" w:semiHidden="1" w:unhideWhenUsed="1"/>
+    <w:lsdException w:name="Message Header" w:semiHidden="1" w:unhideWhenUsed="1"/>
+    <w:lsdException w:name="Subtitle" w:uiPriority="11" w:qFormat="1"/>
+    <w:lsdException w:name="Salutation" w:semiHidden="1" w:unhideWhenUsed="1"/>
+    <w:lsdException w:name="Date" w:semiHidden="1" w:unhideWhenUsed="1"/>
+    <w:lsdException w:name="Body Text First Indent" w:semiHidden="1" w:unhideWhenUsed="1"/>
+    <w:lsdException w:name="Body Text First Indent 2" w:semiHidden="1" w:unhideWhenUsed="1"/>
+    <w:lsdException w:name="Note Heading" w:semiHidden="1" w:unhideWhenUsed="1"/>
+    <w:lsdException w:name="Body Text 2" w:semiHidden="1" w:unhideWhenUsed="1"/>
+    <w:lsdException w:name="Body Text 3" w:semiHidden="1" w:unhideWhenUsed="1"/>
+    <w:lsdException w:name="Body Text Indent 2" w:semiHidden="1" w:unhideWhenUsed="1"/>
+    <w:lsdException w:name="Body Text Indent 3" w:semiHidden="1" w:unhideWhenUsed="1"/>
+    <w:lsdException w:name="Block Text" w:semiHidden="1" w:unhideWhenUsed="1"/>
+    <w:lsdException w:name="Hyperlink" w:semiHidden="1" w:unhideWhenUsed="1"/>
+    <w:lsdException w:name="FollowedHyperlink" w:semiHidden="1" w:unhideWhenUsed="1"/>
+    <w:lsdException w:name="Strong" w:uiPriority="22" w:qFormat="1"/>
+    <w:lsdException w:name="Emphasis" w:uiPriority="20" w:qFormat="1"/>
+    <w:lsdException w:name="Document Map" w:semiHidden="1" w:unhideWhenUsed="1"/>
+    <w:lsdException w:name="Plain Text" w:semiHidden="1" w:unhideWhenUsed="1"/>
+    <w:lsdException w:name="E-mail Signature" w:semiHidden="1" w:unhideWhenUsed="1"/>
+    <w:lsdException w:name="HTML Top of Form" w:semiHidden="1" w:unhideWhenUsed="1"/>
+    <w:lsdException w:name="HTML Bottom of Form" w:semiHidden="1" w:unhideWhenUsed="1"/>
+    <w:lsdException w:name="Normal (Web)" w:semiHidden="1" w:unhideWhenUsed="1"/>
+    <w:lsdException w:name="HTML Acronym" w:semiHidden="1" w:unhideWhenUsed="1"/>
+    <w:lsdException w:name="HTML Address" w:semiHidden="1" w:unhideWhenUsed="1"/>
+    <w:lsdException w:name="HTML Cite" w:semiHidden="1" w:unhideWhenUsed="1"/>
+    <w:lsdException w:name="HTML Code" w:semiHidden="1" w:unhideWhenUsed="1"/>
+    <w:lsdException w:name="HTML Definition" w:semiHidden="1" w:unhideWhenUsed="1"/>
+    <w:lsdException w:name="HTML Keyboard" w:semiHidden="1" w:unhideWhenUsed="1"/>
+    <w:lsdException w:name="HTML Preformatted" w:semiHidden="1" w:unhideWhenUsed="1"/>
+    <w:lsdException w:name="HTML Sample" w:semiHidden="1" w:unhideWhenUsed="1"/>
+    <w:lsdException w:name="HTML Typewriter" w:semiHidden="1" w:unhideWhenUsed="1"/>
+    <w:lsdException w:name="HTML Variable" w:semiHidden="1" w:unhideWhenUsed="1"/>
+    <w:lsdException w:name="Normal Table" w:semiHidden="1" w:unhideWhenUsed="1"/>
+    <w:lsdException w:name="annotation subject" w:semiHidden="1" w:unhideWhenUsed="1"/>
+    <w:lsdException w:name="No List" w:semiHidden="1" w:unhideWhenUsed="1"/>
+    <w:lsdException w:name="Outline List 1" w:semiHidden="1" w:unhideWhenUsed="1"/>
+    <w:lsdException w:name="Outline List 2" w:semiHidden="1" w:unhideWhenUsed="1"/>
+    <w:lsdException w:name="Outline List 3" w:semiHidden="1" w:unhideWhenUsed="1"/>
+    <w:lsdException w:name="Table Simple 1" w:semiHidden="1" w:unhideWhenUsed="1"/>
+    <w:lsdException w:name="Table Simple 2" w:semiHidden="1" w:unhideWhenUsed="1"/>
+    <w:lsdException w:name="Table Simple 3" w:semiHidden="1" w:unhideWhenUsed="1"/>
+    <w:lsdException w:name="Table Classic 1" w:semiHidden="1" w:unhideWhenUsed="1"/>
+    <w:lsdException w:name="Table Classic 2" w:semiHidden="1" w:unhideWhenUsed="1"/>
+    <w:lsdException w:name="Table Classic 3" w:semiHidden="1" w:unhideWhenUsed="1"/>
+    <w:lsdException w:name="Table Classic 4" w:semiHidden="1" w:unhideWhenUsed="1"/>
+    <w:lsdException w:name="Table Colorful 1" w:semiHidden="1" w:unhideWhenUsed="1"/>
+    <w:lsdException w:name="Table Colorful 2" w:semiHidden="1" w:unhideWhenUsed="1"/>
+    <w:lsdException w:name="Table Colorful 3" w:semiHidden="1" w:unhideWhenUsed="1"/>
+    <w:lsdException w:name="Table Columns 1" w:semiHidden="1" w:unhideWhenUsed="1"/>
+    <w:lsdException w:name="Table Columns 2" w:semiHidden="1" w:unhideWhenUsed="1"/>
+    <w:lsdException w:name="Table Columns 3" w:semiHidden="1" w:unhideWhenUsed="1"/>
+    <w:lsdException w:name="Table Columns 4" w:semiHidden="1" w:unhideWhenUsed="1"/>
+    <w:lsdException w:name="Table Columns 5" w:semiHidden="1" w:unhideWhenUsed="1"/>
+    <w:lsdException w:name="Table Grid 1" w:semiHidden="1" w:unhideWhenUsed="1"/>
+    <w:lsdException w:name="Table Grid 2" w:semiHidden="1" w:unhideWhenUsed="1"/>
+    <w:lsdException w:name="Table Grid 3" w:semiHidden="1" w:unhideWhenUsed="1"/>
+    <w:lsdException w:name="Table Grid 4" w:semiHidden="1" w:unhideWhenUsed="1"/>
+    <w:lsdException w:name="Table Grid 5" w:semiHidden="1" w:unhideWhenUsed="1"/>
+    <w:lsdException w:name="Table Grid 6" w:semiHidden="1" w:unhideWhenUsed="1"/>
+    <w:lsdException w:name="Table Grid 7" w:semiHidden="1" w:unhideWhenUsed="1"/>
+    <w:lsdException w:name="Table Grid 8" w:semiHidden="1" w:unhideWhenUsed="1"/>
+    <w:lsdException w:name="Table List 1" w:semiHidden="1" w:unhideWhenUsed="1"/>
+    <w:lsdException w:name="Table List 2" w:semiHidden="1" w:unhideWhenUsed="1"/>
+    <w:lsdException w:name="Table List 3" w:semiHidden="1" w:unhideWhenUsed="1"/>
+    <w:lsdException w:name="Table List 4" w:semiHidden="1" w:unhideWhenUsed="1"/>
+    <w:lsdException w:name="Table List 5" w:semiHidden="1" w:unhideWhenUsed="1"/>
+    <w:lsdException w:name="Table List 6" w:semiHidden="1" w:unhideWhenUsed="1"/>
+    <w:lsdException w:name="Table List 7" w:semiHidden="1" w:unhideWhenUsed="1"/>
+    <w:lsdException w:name="Table List 8" w:semiHidden="1" w:unhideWhenUsed="1"/>
+    <w:lsdException w:name="Table 3D effects 1" w:semiHidden="1" w:unhideWhenUsed="1"/>
+    <w:lsdException w:name="Table 3D effects 2" w:semiHidden="1" w:unhideWhenUsed="1"/>
+    <w:lsdException w:name="Table 3D effects 3" w:semiHidden="1" w:unhideWhenUsed="1"/>
+    <w:lsdException w:name="Table Contemporary" w:semiHidden="1" w:unhideWhenUsed="1"/>
+    <w:lsdException w:name="Table Elegant" w:semiHidden="1" w:unhideWhenUsed="1"/>
+    <w:lsdException w:name="Table Professional" w:semiHidden="1" w:unhideWhenUsed="1"/>
+    <w:lsdException w:name="Table Subtle 1" w:semiHidden="1" w:unhideWhenUsed="1"/>
+    <w:lsdException w:name="Table Subtle 2" w:semiHidden="1" w:unhideWhenUsed="1"/>
+    <w:lsdException w:name="Table Web 1" w:semiHidden="1" w:unhideWhenUsed="1"/>
+    <w:lsdException w:name="Table Web 2" w:semiHidden="1" w:unhideWhenUsed="1"/>
+    <w:lsdException w:name="Table Web 3" w:semiHidden="1" w:unhideWhenUsed="1"/>
+    <w:lsdException w:name="Balloon Text" w:semiHidden="1" w:unhideWhenUsed="1"/>
+    <w:lsdException w:name="Table Grid" w:uiPriority="39"/>
+    <w:lsdException w:name="Table Theme" w:semiHidden="1" w:unhideWhenUsed="1"/>
+    <w:lsdException w:name="Placeholder Text" w:semiHidden="1"/>
+    <w:lsdException w:name="No Spacing" w:uiPriority="1" w:qFormat="1"/>
+    <w:lsdException w:name="Light Shading" w:uiPriority="60"/>
+    <w:lsdException w:name="Light List" w:uiPriority="61"/>
+    <w:lsdException w:name="Light Grid" w:uiPriority="62"/>
+    <w:lsdException w:name="Medium Shading 1" w:uiPriority="63"/>
+    <w:lsdException w:name="Medium Shading 2" w:uiPriority="64"/>
+    <w:lsdException w:name="Medium List 1" w:uiPriority="65"/>
+    <w:lsdException w:name="Medium List 2" w:uiPriority="66"/>
+    <w:lsdException w:name="Medium Grid 1" w:uiPriority="67"/>
+    <w:lsdException w:name="Medium Grid 2" w:uiPriority="68"/>
+    <w:lsdException w:name="Medium Grid 3" w:uiPriority="69"/>
+    <w:lsdException w:name="Dark List" w:uiPriority="70"/>
+    <w:lsdException w:name="Colorful Shading" w:uiPriority="71"/>
+    <w:lsdException w:name="Colorful List" w:uiPriority="72"/>
+    <w:lsdException w:name="Colorful Grid" w:uiPriority="73"/>
+    <w:lsdException w:name="Light Shading Accent 1" w:uiPriority="60"/>
+    <w:lsdException w:name="Light List Accent 1" w:uiPriority="61"/>
+    <w:lsdException w:name="Light Grid Accent 1" w:uiPriority="62"/>
+    <w:lsdException w:name="Medium Shading 1 Accent 1" w:uiPriority="63"/>
+    <w:lsdException w:name="Medium Shading 2 Accent 1" w:uiPriority="64"/>
+    <w:lsdException w:name="Medium List 1 Accent 1" w:uiPriority="65"/>
+    <w:lsdException w:name="Revision" w:semiHidden="1"/>
+    <w:lsdException w:name="List Paragraph" w:uiPriority="34" w:qFormat="1"/>
+    <w:lsdException w:name="Quote" w:uiPriority="29" w:qFormat="1"/>
+    <w:lsdException w:name="Intense Quote" w:uiPriority="30" w:qFormat="1"/>
+    <w:lsdException w:name="Medium List 2 Accent 1" w:uiPriority="66"/>
+    <w:lsdException w:name="Medium Grid 1 Accent 1" w:uiPriority="67"/>
+    <w:lsdException w:name="Medium Grid 2 Accent 1" w:uiPriority="68"/>
+    <w:lsdException w:name="Medium Grid 3 Accent 1" w:uiPriority="69"/>
+    <w:lsdException w:name="Dark List Accent 1" w:uiPriority="70"/>
+    <w:lsdException w:name="Colorful Shading Accent 1" w:uiPriority="71"/>
+    <w:lsdException w:name="Colorful List Accent 1" w:uiPriority="72"/>
+    <w:lsdException w:name="Colorful Grid Accent 1" w:uiPriority="73"/>
+    <w:lsdException w:name="Light Shading Accent 2" w:uiPriority="60"/>
+    <w:lsdException w:name="Light List Accent 2" w:uiPriority="61"/>
+    <w:lsdException w:name="Light Grid Accent 2" w:uiPriority="62"/>
+    <w:lsdException w:name="Medium Shading 1 Accent 2" w:uiPriority="63"/>
+    <w:lsdException w:name="Medium Shading 2 Accent 2" w:uiPriority="64"/>
+    <w:lsdException w:name="Medium List 1 Accent 2" w:uiPriority="65"/>
+    <w:lsdException w:name="Medium List 2 Accent 2" w:uiPriority="66"/>
+    <w:lsdException w:name="Medium Grid 1 Accent 2" w:uiPriority="67"/>
+    <w:lsdException w:name="Medium Grid 2 Accent 2" w:uiPriority="68"/>
+    <w:lsdException w:name="Medium Grid 3 Accent 2" w:uiPriority="69"/>
+    <w:lsdException w:name="Dark List Accent 2" w:uiPriority="70"/>
+    <w:lsdException w:name="Colorful Shading Accent 2" w:uiPriority="71"/>
+    <w:lsdException w:name="Colorful List Accent 2" w:uiPriority="72"/>
+    <w:lsdException w:name="Colorful Grid Accent 2" w:uiPriority="73"/>
+    <w:lsdException w:name="Light Shading Accent 3" w:uiPriority="60"/>
+    <w:lsdException w:name="Light List Accent 3" w:uiPriority="61"/>
+    <w:lsdException w:name="Light Grid Accent 3" w:uiPriority="62"/>
+    <w:lsdException w:name="Medium Shading 1 Accent 3" w:uiPriority="63"/>
+    <w:lsdException w:name="Medium Shading 2 Accent 3" w:uiPriority="64"/>
+    <w:lsdException w:name="Medium List 1 Accent 3" w:uiPriority="65"/>
+    <w:lsdException w:name="Medium List 2 Accent 3" w:uiPriority="66"/>
+    <w:lsdException w:name="Medium Grid 1 Accent 3" w:uiPriority="67"/>
+    <w:lsdException w:name="Medium Grid 2 Accent 3" w:uiPriority="68"/>
+    <w:lsdException w:name="Medium Grid 3 Accent 3" w:uiPriority="69"/>
+    <w:lsdException w:name="Dark List Accent 3" w:uiPriority="70"/>
+    <w:lsdException w:name="Colorful Shading Accent 3" w:uiPriority="71"/>
+    <w:lsdException w:name="Colorful List Accent 3" w:uiPriority="72"/>
+    <w:lsdException w:name="Colorful Grid Accent 3" w:uiPriority="73"/>
+    <w:lsdException w:name="Light Shading Accent 4" w:uiPriority="60"/>
+    <w:lsdException w:name="Light List Accent 4" w:uiPriority="61"/>
+    <w:lsdException w:name="Light Grid Accent 4" w:uiPriority="62"/>
+    <w:lsdException w:name="Medium Shading 1 Accent 4" w:uiPriority="63"/>
+    <w:lsdException w:name="Medium Shading 2 Accent 4" w:uiPriority="64"/>
+    <w:lsdException w:name="Medium List 1 Accent 4" w:uiPriority="65"/>
+    <w:lsdException w:name="Medium List 2 Accent 4" w:uiPriority="66"/>
+    <w:lsdException w:name="Medium Grid 1 Accent 4" w:uiPriority="67"/>
+    <w:lsdException w:name="Medium Grid 2 Accent 4" w:uiPriority="68"/>
+    <w:lsdException w:name="Medium Grid 3 Accent 4" w:uiPriority="69"/>
+    <w:lsdException w:name="Dark List Accent 4" w:uiPriority="70"/>
+    <w:lsdException w:name="Colorful Shading Accent 4" w:uiPriority="71"/>
+    <w:lsdException w:name="Colorful List Accent 4" w:uiPriority="72"/>
+    <w:lsdException w:name="Colorful Grid Accent 4" w:uiPriority="73"/>
+    <w:lsdException w:name="Light Shading Accent 5" w:uiPriority="60"/>
+    <w:lsdException w:name="Light List Accent 5" w:uiPriority="61"/>
+    <w:lsdException w:name="Light Grid Accent 5" w:uiPriority="62"/>
+    <w:lsdException w:name="Medium Shading 1 Accent 5" w:uiPriority="63"/>
+    <w:lsdException w:name="Medium Shading 2 Accent 5" w:uiPriority="64"/>
+    <w:lsdException w:name="Medium List 1 Accent 5" w:uiPriority="65"/>
+    <w:lsdException w:name="Medium List 2 Accent 5" w:uiPriority="66"/>
+    <w:lsdException w:name="Medium Grid 1 Accent 5" w:uiPriority="67"/>
+    <w:lsdException w:name="Medium Grid 2 Accent 5" w:uiPriority="68"/>
+    <w:lsdException w:name="Medium Grid 3 Accent 5" w:uiPriority="69"/>
+    <w:lsdException w:name="Dark List Accent 5" w:uiPriority="70"/>
+    <w:lsdException w:name="Colorful Shading Accent 5" w:uiPriority="71"/>
+    <w:lsdException w:name="Colorful List Accent 5" w:uiPriority="72"/>
+    <w:lsdException w:name="Colorful Grid Accent 5" w:uiPriority="73"/>
+    <w:lsdException w:name="Light Shading Accent 6" w:uiPriority="60"/>
+    <w:lsdException w:name="Light List Accent 6" w:uiPriority="61"/>
+    <w:lsdException w:name="Light Grid Accent 6" w:uiPriority="62"/>
+    <w:lsdException w:name="Medium Shading 1 Accent 6" w:uiPriority="63"/>
+    <w:lsdException w:name="Medium Shading 2 Accent 6" w:uiPriority="64"/>
+    <w:lsdException w:name="Medium List 1 Accent 6" w:uiPriority="65"/>
+    <w:lsdException w:name="Medium List 2 Accent 6" w:uiPriority="66"/>
+    <w:lsdException w:name="Medium Grid 1 Accent 6" w:uiPriority="67"/>
+    <w:lsdException w:name="Medium Grid 2 Accent 6" w:uiPriority="68"/>
+    <w:lsdException w:name="Medium Grid 3 Accent 6" w:uiPriority="69"/>
+    <w:lsdException w:name="Dark List Accent 6" w:uiPriority="70"/>
+    <w:lsdException w:name="Colorful Shading Accent 6" w:uiPriority="71"/>
+    <w:lsdException w:name="Colorful List Accent 6" w:uiPriority="72"/>
+    <w:lsdException w:name="Colorful Grid Accent 6" w:uiPriority="73"/>
+    <w:lsdException w:name="Subtle Emphasis" w:uiPriority="19" w:qFormat="1"/>
+    <w:lsdException w:name="Intense Emphasis" w:uiPriority="21" w:qFormat="1"/>
+    <w:lsdException w:name="Subtle Reference" w:uiPriority="31" w:qFormat="1"/>
+    <w:lsdException w:name="Intense Reference" w:uiPriority="32" w:qFormat="1"/>
+    <w:lsdException w:name="Book Title" w:uiPriority="33" w:qFormat="1"/>
+    <w:lsdException w:name="Bibliography" w:semiHidden="1" w:uiPriority="37" w:unhideWhenUsed="1"/>
+    <w:lsdException w:name="TOC Heading" w:semiHidden="1" w:uiPriority="39" w:unhideWhenUsed="1" w:qFormat="1"/>
+    <w:lsdException w:name="Plain Table 1" w:uiPriority="41"/>
+    <w:lsdException w:name="Plain Table 2" w:uiPriority="42"/>
+    <w:lsdException w:name="Plain Table 3" w:uiPriority="43"/>
+    <w:lsdException w:name="Plain Table 4" w:uiPriority="44"/>
+    <w:lsdException w:name="Plain Table 5" w:uiPriority="45"/>
+    <w:lsdException w:name="Grid Table Light" w:uiPriority="40"/>
+    <w:lsdException w:name="Grid Table 1 Light" w:uiPriority="46"/>
+    <w:lsdException w:name="Grid Table 2" w:uiPriority="47"/>
+    <w:lsdException w:name="Grid Table 3" w:uiPriority="48"/>
+    <w:lsdException w:name="Grid Table 4" w:uiPriority="49"/>
+    <w:lsdException w:name="Grid Table 5 Dark" w:uiPriority="50"/>
+    <w:lsdException w:name="Grid Table 6 Colorful" w:uiPriority="51"/>
+    <w:lsdException w:name="Grid Table 7 Colorful" w:uiPriority="52"/>
+    <w:lsdException w:name="Grid Table 1 Light Accent 1" w:uiPriority="46"/>
+    <w:lsdException w:name="Grid Table 2 Accent 1" w:uiPriority="47"/>
+    <w:lsdException w:name="Grid Table 3 Accent 1" w:uiPriority="48"/>
+    <w:lsdException w:name="Grid Table 4 Accent 1" w:uiPriority="49"/>
+    <w:lsdException w:name="Grid Table 5 Dark Accent 1" w:uiPriority="50"/>
+    <w:lsdException w:name="Grid Table 6 Colorful Accent 1" w:uiPriority="51"/>
+    <w:lsdException w:name="Grid Table 7 Colorful Accent 1" w:uiPriority="52"/>
+    <w:lsdException w:name="Grid Table 1 Light Accent 2" w:uiPriority="46"/>
+    <w:lsdException w:name="Grid Table 2 Accent 2" w:uiPriority="47"/>
+    <w:lsdException w:name="Grid Table 3 Accent 2" w:uiPriority="48"/>
+    <w:lsdException w:name="Grid Table 4 Accent 2" w:uiPriority="49"/>
+    <w:lsdException w:name="Grid Table 5 Dark Accent 2" w:uiPriority="50"/>
+    <w:lsdException w:name="Grid Table 6 Colorful Accent 2" w:uiPriority="51"/>
+    <w:lsdException w:name="Grid Table 7 Colorful Accent 2" w:uiPriority="52"/>
+    <w:lsdException w:name="Grid Table 1 Light Accent 3" w:uiPriority="46"/>
+    <w:lsdException w:name="Grid Table 2 Accent 3" w:uiPriority="47"/>
+    <w:lsdException w:name="Grid Table 3 Accent 3" w:uiPriority="48"/>
+    <w:lsdException w:name="Grid Table 4 Accent 3" w:uiPriority="49"/>
+    <w:lsdException w:name="Grid Table 5 Dark Accent 3" w:uiPriority="50"/>
+    <w:lsdException w:name="Grid Table 6 Colorful Accent 3" w:uiPriority="51"/>
+    <w:lsdException w:name="Grid Table 7 Colorful Accent 3" w:uiPriority="52"/>
+    <w:lsdException w:name="Grid Table 1 Light Accent 4" w:uiPriority="46"/>
+    <w:lsdException w:name="Grid Table 2 Accent 4" w:uiPriority="47"/>
+    <w:lsdException w:name="Grid Table 3 Accent 4" w:uiPriority="48"/>
+    <w:lsdException w:name="Grid Table 4 Accent 4" w:uiPriority="49"/>
+    <w:lsdException w:name="Grid Table 5 Dark Accent 4" w:uiPriority="50"/>
+    <w:lsdException w:name="Grid Table 6 Colorful Accent 4" w:uiPriority="51"/>
+    <w:lsdException w:name="Grid Table 7 Colorful Accent 4" w:uiPriority="52"/>
+    <w:lsdException w:name="Grid Table 1 Light Accent 5" w:uiPriority="46"/>
+    <w:lsdException w:name="Grid Table 2 Accent 5" w:uiPriority="47"/>
+    <w:lsdException w:name="Grid Table 3 Accent 5" w:uiPriority="48"/>
+    <w:lsdException w:name="Grid Table 4 Accent 5" w:uiPriority="49"/>
+    <w:lsdException w:name="Grid Table 5 Dark Accent 5" w:uiPriority="50"/>
+    <w:lsdException w:name="Grid Table 6 Colorful Accent 5" w:uiPriority="51"/>
+    <w:lsdException w:name="Grid Table 7 Colorful Accent 5" w:uiPriority="52"/>
+    <w:lsdException w:name="Grid Table 1 Light Accent 6" w:uiPriority="46"/>
+    <w:lsdException w:name="Grid Table 2 Accent 6" w:uiPriority="47"/>
+    <w:lsdException w:name="Grid Table 3 Accent 6" w:uiPriority="48"/>
+    <w:lsdException w:name="Grid Table 4 Accent 6" w:uiPriority="49"/>
+    <w:lsdException w:name="Grid Table 5 Dark Accent 6" w:uiPriority="50"/>
+    <w:lsdException w:name="Grid Table 6 Colorful Accent 6" w:uiPriority="51"/>
+    <w:lsdException w:name="Grid Table 7 Colorful Accent 6" w:uiPriority="52"/>
+    <w:lsdException w:name="List Table 1 Light" w:uiPriority="46"/>
+    <w:lsdException w:name="List Table 2" w:uiPriority="47"/>
+    <w:lsdException w:name="List Table 3" w:uiPriority="48"/>
+    <w:lsdException w:name="List Table 4" w:uiPriority="49"/>
+    <w:lsdException w:name="List Table 5 Dark" w:uiPriority="50"/>
+    <w:lsdException w:name="List Table 6 Colorful" w:uiPriority="51"/>
+    <w:lsdException w:name="List Table 7 Colorful" w:uiPriority="52"/>
+    <w:lsdException w:name="List Table 1 Light Accent 1" w:uiPriority="46"/>
+    <w:lsdException w:name="List Table 2 Accent 1" w:uiPriority="47"/>
+    <w:lsdException w:name="List Table 3 Accent 1" w:uiPriority="48"/>
+    <w:lsdException w:name="List Table 4 Accent 1" w:uiPriority="49"/>
+    <w:lsdException w:name="List Table 5 Dark Accent 1" w:uiPriority="50"/>
+    <w:lsdException w:name="List Table 6 Colorful Accent 1" w:uiPriority="51"/>
+    <w:lsdException w:name="List Table 7 Colorful Accent 1" w:uiPriority="52"/>
+    <w:lsdException w:name="List Table 1 Light Accent 2" w:uiPriority="46"/>
+    <w:lsdException w:name="List Table 2 Accent 2" w:uiPriority="47"/>
+    <w:lsdException w:name="List Table 3 Accent 2" w:uiPriority="48"/>
+    <w:lsdException w:name="List Table 4 Accent 2" w:uiPriority="49"/>
+    <w:lsdException w:name="List Table 5 Dark Accent 2" w:uiPriority="50"/>
+    <w:lsdException w:name="List Table 6 Colorful Accent 2" w:uiPriority="51"/>
+    <w:lsdException w:name="List Table 7 Colorful Accent 2" w:uiPriority="52"/>
+    <w:lsdException w:name="List Table 1 Light Accent 3" w:uiPriority="46"/>
+    <w:lsdException w:name="List Table 2 Accent 3" w:uiPriority="47"/>
+    <w:lsdException w:name="List Table 3 Accent 3" w:uiPriority="48"/>
+    <w:lsdException w:name="List Table 4 Accent 3" w:uiPriority="49"/>
+    <w:lsdException w:name="List Table 5 Dark Accent 3" w:uiPriority="50"/>
+    <w:lsdException w:name="List Table 6 Colorful Accent 3" w:uiPriority="51"/>
+    <w:lsdException w:name="List Table 7 Colorful Accent 3" w:uiPriority="52"/>
+    <w:lsdException w:name="List Table 1 Light Accent 4" w:uiPriority="46"/>
+    <w:lsdException w:name="List Table 2 Accent 4" w:uiPriority="47"/>
+    <w:lsdException w:name="List Table 3 Accent 4" w:uiPriority="48"/>
+    <w:lsdException w:name="List Table 4 Accent 4" w:uiPriority="49"/>
+    <w:lsdException w:name="List Table 5 Dark Accent 4" w:uiPriority="50"/>
+    <w:lsdException w:name="List Table 6 Colorful Accent 4" w:uiPriority="51"/>
+    <w:lsdException w:name="List Table 7 Colorful Accent 4" w:uiPriority="52"/>
+    <w:lsdException w:name="List Table 1 Light Accent 5" w:uiPriority="46"/>
+    <w:lsdException w:name="List Table 2 Accent 5" w:uiPriority="47"/>
+    <w:lsdException w:name="List Table 3 Accent 5" w:uiPriority="48"/>
+    <w:lsdException w:name="List Table 4 Accent 5" w:uiPriority="49"/>
+    <w:lsdException w:name="List Table 5 Dark Accent 5" w:uiPriority="50"/>
+    <w:lsdException w:name="List Table 6 Colorful Accent 5" w:uiPriority="51"/>
+    <w:lsdException w:name="List Table 7 Colorful Accent 5" w:uiPriority="52"/>
+    <w:lsdException w:name="List Table 1 Light Accent 6" w:uiPriority="46"/>
+    <w:lsdException w:name="List Table 2 Accent 6" w:uiPriority="47"/>
+    <w:lsdException w:name="List Table 3 Accent 6" w:uiPriority="48"/>
+    <w:lsdException w:name="List Table 4 Accent 6" w:uiPriority="49"/>
+    <w:lsdException w:name="List Table 5 Dark Accent 6" w:uiPriority="50"/>
+    <w:lsdException w:name="List Table 6 Colorful Accent 6" w:uiPriority="51"/>
+    <w:lsdException w:name="List Table 7 Colorful Accent 6" w:uiPriority="52"/>
+    <w:lsdException w:name="Mention" w:semiHidden="1" w:unhideWhenUsed="1"/>
+    <w:lsdException w:name="Smart Hyperlink" w:semiHidden="1" w:unhideWhenUsed="1"/>
+    <w:lsdException w:name="Hashtag" w:semiHidden="1" w:unhideWhenUsed="1"/>
+    <w:lsdException w:name="Unresolved Mention" w:semiHidden="1" w:unhideWhenUsed="1"/>
+  </w:latentStyles>
+  <w:style w:type="paragraph" w:default="1" w:styleId="Normal">
+    <w:name w:val="Normal"/>
+    <w:qFormat/>
+  </w:style>
+  <w:style w:type="character" w:default="1" w:styleId="DefaultParagraphFont">
+    <w:name w:val="Default Paragraph Font"/>
+    <w:uiPriority w:val="1"/>
+    <w:semiHidden/>
+    <w:unhideWhenUsed/>
+  </w:style>
+  <w:style w:type="table" w:default="1" w:styleId="TableNormal">
+    <w:name w:val="Normal Table"/>
+    <w:uiPriority w:val="99"/>
+    <w:semiHidden/>
+    <w:unhideWhenUsed/>
+    <w:tblPr>
+      <w:tblInd w:w="0" w:type="dxa"/>
+      <w:tblCellMar>
+        <w:top w:w="0" w:type="dxa"/>
+        <w:left w:w="108" w:type="dxa"/>
+        <w:bottom w:w="0" w:type="dxa"/>
+        <w:right w:w="108" w:type="dxa"/>
+      </w:tblCellMar>
+    </w:tblPr>
+  </w:style>
+  <w:style w:type="numbering" w:default="1" w:styleId="NoList">
+    <w:name w:val="No List"/>
+    <w:uiPriority w:val="99"/>
+    <w:semiHidden/>
+    <w:unhideWhenUsed/>
+  </w:style>
+  <w:style w:type="character" w:styleId="PlaceholderText">
+    <w:name w:val="Placeholder Text"/>
+    <w:basedOn w:val="DefaultParagraphFont"/>
+    <w:uiPriority w:val="99"/>
+    <w:semiHidden/>
+    <w:rsid w:val="00AE5027"/>
+    <w:rPr>
+      <w:color w:val="808080"/>
+    </w:rPr>
+  </w:style>
+</w:styles>
+</file>
+
+<file path=word/glossary/webSettings.xml><?xml version="1.0" encoding="utf-8"?>
+<w:webSettings xmlns:mc="http://schemas.openxmlformats.org/markup-compatibility/2006" xmlns:r="http://schemas.openxmlformats.org/officeDocument/2006/relationships" xmlns:w="http://schemas.openxmlformats.org/wordprocessingml/2006/main" xmlns:w14="http://schemas.microsoft.com/office/word/2010/wordml" xmlns:w15="http://schemas.microsoft.com/office/word/2012/wordml" xmlns:w16cid="http://schemas.microsoft.com/office/word/2016/wordml/cid" xmlns:w16se="http://schemas.microsoft.com/office/word/2015/wordml/symex" mc:Ignorable="w14 w15 w16se w16cid">
+  <w:optimizeForBrowser/>
+  <w:allowPNG/>
+</w:webSettings>
+</file>
+
 <file path=word/theme/theme1.xml><?xml version="1.0" encoding="utf-8"?>
 <a:theme xmlns:a="http://schemas.openxmlformats.org/drawingml/2006/main" name="Office Theme">
   <a:themeElements>
@@ -8657,7 +10200,7 @@
 </file>
 
 <file path=customXml/itemProps1.xml><?xml version="1.0" encoding="utf-8"?>
-<ds:datastoreItem xmlns:ds="http://schemas.openxmlformats.org/officeDocument/2006/customXml" ds:itemID="{2EBB4B01-9989-4305-B3E2-B44390037620}">
+<ds:datastoreItem xmlns:ds="http://schemas.openxmlformats.org/officeDocument/2006/customXml" ds:itemID="{274030DF-446A-49E4-8FC8-01744125B0A9}">
   <ds:schemaRefs>
     <ds:schemaRef ds:uri="http://schemas.openxmlformats.org/officeDocument/2006/bibliography"/>
   </ds:schemaRefs>

</xml_diff>